<commit_message>
added some dataset and word editing
</commit_message>
<xml_diff>
--- a/Assignment4/Case study_21_May.docx
+++ b/Assignment4/Case study_21_May.docx
@@ -4,6 +4,7 @@
   <w:body>
     <w:p>
       <w:pPr>
+        <w:jc w:val="both"/>
         <w:rPr>
           <w:rFonts w:ascii="Times New Roman" w:hAnsi="Times New Roman" w:cs="Times New Roman"/>
           <w:b/>
@@ -60,6 +61,7 @@
     </w:p>
     <w:p>
       <w:pPr>
+        <w:jc w:val="both"/>
         <w:rPr>
           <w:rFonts w:ascii="Times New Roman" w:hAnsi="Times New Roman" w:cs="Times New Roman"/>
           <w:b/>
@@ -72,16 +74,21 @@
     </w:p>
     <w:p>
       <w:pPr>
-        <w:rPr>
-          <w:rFonts w:ascii="Times New Roman" w:hAnsi="Times New Roman" w:cs="Times New Roman"/>
-          <w:sz w:val="24"/>
-          <w:szCs w:val="24"/>
-          <w:lang w:val="en-US"/>
-        </w:rPr>
-      </w:pPr>
-      <w:r>
-        <w:rPr>
-          <w:rFonts w:ascii="Times New Roman" w:hAnsi="Times New Roman" w:cs="Times New Roman"/>
+        <w:jc w:val="both"/>
+        <w:rPr>
+          <w:rFonts w:ascii="Times New Roman" w:hAnsi="Times New Roman" w:cs="Times New Roman"/>
+          <w:b/>
+          <w:bCs/>
+          <w:sz w:val="24"/>
+          <w:szCs w:val="24"/>
+          <w:lang w:val="en-US"/>
+        </w:rPr>
+      </w:pPr>
+      <w:r>
+        <w:rPr>
+          <w:rFonts w:ascii="Times New Roman" w:hAnsi="Times New Roman" w:cs="Times New Roman"/>
+          <w:b/>
+          <w:bCs/>
           <w:sz w:val="24"/>
           <w:szCs w:val="24"/>
           <w:lang w:val="en-US"/>
@@ -91,6 +98,8 @@
       <w:r>
         <w:rPr>
           <w:rFonts w:ascii="Times New Roman" w:hAnsi="Times New Roman" w:cs="Times New Roman"/>
+          <w:b/>
+          <w:bCs/>
           <w:sz w:val="24"/>
           <w:szCs w:val="24"/>
           <w:lang w:val="en-US"/>
@@ -100,6 +109,8 @@
       <w:r>
         <w:rPr>
           <w:rFonts w:ascii="Times New Roman" w:hAnsi="Times New Roman" w:cs="Times New Roman"/>
+          <w:b/>
+          <w:bCs/>
           <w:sz w:val="24"/>
           <w:szCs w:val="24"/>
           <w:lang w:val="en-US"/>
@@ -109,6 +120,8 @@
       <w:r>
         <w:rPr>
           <w:rFonts w:ascii="Times New Roman" w:hAnsi="Times New Roman" w:cs="Times New Roman"/>
+          <w:b/>
+          <w:bCs/>
           <w:sz w:val="24"/>
           <w:szCs w:val="24"/>
           <w:lang w:val="en-US"/>
@@ -118,6 +131,8 @@
       <w:r>
         <w:rPr>
           <w:rFonts w:ascii="Times New Roman" w:hAnsi="Times New Roman" w:cs="Times New Roman"/>
+          <w:b/>
+          <w:bCs/>
           <w:sz w:val="24"/>
           <w:szCs w:val="24"/>
           <w:lang w:val="en-US"/>
@@ -128,6 +143,8 @@
       <w:r>
         <w:rPr>
           <w:rFonts w:ascii="Times New Roman" w:hAnsi="Times New Roman" w:cs="Times New Roman"/>
+          <w:b/>
+          <w:bCs/>
           <w:sz w:val="24"/>
           <w:szCs w:val="24"/>
           <w:lang w:val="en-US"/>
@@ -138,6 +155,7 @@
     </w:p>
     <w:p>
       <w:pPr>
+        <w:jc w:val="both"/>
         <w:rPr>
           <w:rFonts w:ascii="Times New Roman" w:hAnsi="Times New Roman" w:cs="Times New Roman"/>
           <w:sz w:val="24"/>
@@ -213,6 +231,7 @@
     </w:p>
     <w:p>
       <w:pPr>
+        <w:jc w:val="both"/>
         <w:rPr>
           <w:rFonts w:ascii="Times New Roman" w:hAnsi="Times New Roman" w:cs="Times New Roman"/>
           <w:sz w:val="24"/>
@@ -288,6 +307,7 @@
     </w:p>
     <w:p>
       <w:pPr>
+        <w:jc w:val="both"/>
         <w:rPr>
           <w:rFonts w:ascii="Times New Roman" w:hAnsi="Times New Roman" w:cs="Times New Roman"/>
           <w:sz w:val="24"/>
@@ -355,6 +375,7 @@
     </w:p>
     <w:p>
       <w:pPr>
+        <w:jc w:val="both"/>
         <w:rPr>
           <w:rFonts w:ascii="Times New Roman" w:hAnsi="Times New Roman" w:cs="Times New Roman"/>
           <w:sz w:val="24"/>
@@ -502,7 +523,7 @@
                 <v:stroke joinstyle="miter"/>
                 <v:path gradientshapeok="t" o:connecttype="rect"/>
               </v:shapetype>
-              <v:shape id="Text Box 2" o:spid="_x0000_s1026" type="#_x0000_t202" style="position:absolute;margin-left:.7pt;margin-top:1.85pt;width:414.75pt;height:115.5pt;z-index:251659264;visibility:visible;mso-wrap-style:square;mso-width-percent:0;mso-height-percent:0;mso-wrap-distance-left:9pt;mso-wrap-distance-top:3.6pt;mso-wrap-distance-right:9pt;mso-wrap-distance-bottom:3.6pt;mso-position-horizontal:absolute;mso-position-horizontal-relative:text;mso-position-vertical:absolute;mso-position-vertical-relative:text;mso-width-percent:0;mso-height-percent:0;mso-width-relative:margin;mso-height-relative:margin;v-text-anchor:top" o:gfxdata="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">
+              <v:shape id="Text Box 2" o:spid="_x0000_s1026" type="#_x0000_t202" style="position:absolute;left:0;text-align:left;margin-left:.7pt;margin-top:1.85pt;width:414.75pt;height:115.5pt;z-index:251659264;visibility:visible;mso-wrap-style:square;mso-width-percent:0;mso-height-percent:0;mso-wrap-distance-left:9pt;mso-wrap-distance-top:3.6pt;mso-wrap-distance-right:9pt;mso-wrap-distance-bottom:3.6pt;mso-position-horizontal:absolute;mso-position-horizontal-relative:text;mso-position-vertical:absolute;mso-position-vertical-relative:text;mso-width-percent:0;mso-height-percent:0;mso-width-relative:margin;mso-height-relative:margin;v-text-anchor:top" o:gfxdata="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">
                 <v:textbox>
                   <w:txbxContent>
                     <w:p>
@@ -579,66 +600,78 @@
     </w:p>
     <w:p>
       <w:pPr>
-        <w:rPr>
-          <w:rFonts w:ascii="Times New Roman" w:hAnsi="Times New Roman" w:cs="Times New Roman"/>
-          <w:sz w:val="24"/>
-          <w:szCs w:val="24"/>
-          <w:lang w:val="en-US"/>
-        </w:rPr>
-      </w:pPr>
-    </w:p>
-    <w:p>
-      <w:pPr>
-        <w:rPr>
-          <w:rFonts w:ascii="Times New Roman" w:hAnsi="Times New Roman" w:cs="Times New Roman"/>
-          <w:sz w:val="24"/>
-          <w:szCs w:val="24"/>
-          <w:lang w:val="en-US"/>
-        </w:rPr>
-      </w:pPr>
-    </w:p>
-    <w:p>
-      <w:pPr>
-        <w:rPr>
-          <w:rFonts w:ascii="Times New Roman" w:hAnsi="Times New Roman" w:cs="Times New Roman"/>
-          <w:sz w:val="24"/>
-          <w:szCs w:val="24"/>
-          <w:lang w:val="en-US"/>
-        </w:rPr>
-      </w:pPr>
-    </w:p>
-    <w:p>
-      <w:pPr>
-        <w:rPr>
-          <w:rFonts w:ascii="Times New Roman" w:hAnsi="Times New Roman" w:cs="Times New Roman"/>
-          <w:sz w:val="24"/>
-          <w:szCs w:val="24"/>
-          <w:lang w:val="en-US"/>
-        </w:rPr>
-      </w:pPr>
-    </w:p>
-    <w:p>
-      <w:pPr>
-        <w:rPr>
-          <w:rFonts w:ascii="Times New Roman" w:hAnsi="Times New Roman" w:cs="Times New Roman"/>
-          <w:sz w:val="24"/>
-          <w:szCs w:val="24"/>
-          <w:lang w:val="en-US"/>
-        </w:rPr>
-      </w:pPr>
-    </w:p>
-    <w:p>
-      <w:pPr>
-        <w:rPr>
-          <w:rFonts w:ascii="Times New Roman" w:hAnsi="Times New Roman" w:cs="Times New Roman"/>
-          <w:sz w:val="24"/>
-          <w:szCs w:val="24"/>
-          <w:lang w:val="en-US"/>
-        </w:rPr>
-      </w:pPr>
-      <w:r>
-        <w:rPr>
-          <w:rFonts w:ascii="Times New Roman" w:hAnsi="Times New Roman" w:cs="Times New Roman"/>
+        <w:jc w:val="both"/>
+        <w:rPr>
+          <w:rFonts w:ascii="Times New Roman" w:hAnsi="Times New Roman" w:cs="Times New Roman"/>
+          <w:sz w:val="24"/>
+          <w:szCs w:val="24"/>
+          <w:lang w:val="en-US"/>
+        </w:rPr>
+      </w:pPr>
+    </w:p>
+    <w:p>
+      <w:pPr>
+        <w:jc w:val="both"/>
+        <w:rPr>
+          <w:rFonts w:ascii="Times New Roman" w:hAnsi="Times New Roman" w:cs="Times New Roman"/>
+          <w:sz w:val="24"/>
+          <w:szCs w:val="24"/>
+          <w:lang w:val="en-US"/>
+        </w:rPr>
+      </w:pPr>
+    </w:p>
+    <w:p>
+      <w:pPr>
+        <w:jc w:val="both"/>
+        <w:rPr>
+          <w:rFonts w:ascii="Times New Roman" w:hAnsi="Times New Roman" w:cs="Times New Roman"/>
+          <w:sz w:val="24"/>
+          <w:szCs w:val="24"/>
+          <w:lang w:val="en-US"/>
+        </w:rPr>
+      </w:pPr>
+    </w:p>
+    <w:p>
+      <w:pPr>
+        <w:jc w:val="both"/>
+        <w:rPr>
+          <w:rFonts w:ascii="Times New Roman" w:hAnsi="Times New Roman" w:cs="Times New Roman"/>
+          <w:sz w:val="24"/>
+          <w:szCs w:val="24"/>
+          <w:lang w:val="en-US"/>
+        </w:rPr>
+      </w:pPr>
+    </w:p>
+    <w:p>
+      <w:pPr>
+        <w:jc w:val="both"/>
+        <w:rPr>
+          <w:rFonts w:ascii="Times New Roman" w:hAnsi="Times New Roman" w:cs="Times New Roman"/>
+          <w:b/>
+          <w:bCs/>
+          <w:sz w:val="24"/>
+          <w:szCs w:val="24"/>
+          <w:lang w:val="en-US"/>
+        </w:rPr>
+      </w:pPr>
+    </w:p>
+    <w:p>
+      <w:pPr>
+        <w:jc w:val="both"/>
+        <w:rPr>
+          <w:rFonts w:ascii="Times New Roman" w:hAnsi="Times New Roman" w:cs="Times New Roman"/>
+          <w:b/>
+          <w:bCs/>
+          <w:sz w:val="24"/>
+          <w:szCs w:val="24"/>
+          <w:lang w:val="en-US"/>
+        </w:rPr>
+      </w:pPr>
+      <w:r>
+        <w:rPr>
+          <w:rFonts w:ascii="Times New Roman" w:hAnsi="Times New Roman" w:cs="Times New Roman"/>
+          <w:b/>
+          <w:bCs/>
           <w:sz w:val="24"/>
           <w:szCs w:val="24"/>
           <w:lang w:val="en-US"/>
@@ -648,6 +681,8 @@
       <w:r>
         <w:rPr>
           <w:rFonts w:ascii="Times New Roman" w:hAnsi="Times New Roman" w:cs="Times New Roman"/>
+          <w:b/>
+          <w:bCs/>
           <w:sz w:val="24"/>
           <w:szCs w:val="24"/>
           <w:lang w:val="en-US"/>
@@ -657,6 +692,8 @@
       <w:r>
         <w:rPr>
           <w:rFonts w:ascii="Times New Roman" w:hAnsi="Times New Roman" w:cs="Times New Roman"/>
+          <w:b/>
+          <w:bCs/>
           <w:sz w:val="24"/>
           <w:szCs w:val="24"/>
           <w:lang w:val="en-US"/>
@@ -666,6 +703,8 @@
       <w:r>
         <w:rPr>
           <w:rFonts w:ascii="Times New Roman" w:hAnsi="Times New Roman" w:cs="Times New Roman"/>
+          <w:b/>
+          <w:bCs/>
           <w:sz w:val="24"/>
           <w:szCs w:val="24"/>
           <w:lang w:val="en-US"/>
@@ -675,169 +714,1841 @@
     </w:p>
     <w:p>
       <w:pPr>
-        <w:rPr>
-          <w:rFonts w:ascii="Times New Roman" w:hAnsi="Times New Roman" w:cs="Times New Roman"/>
-          <w:sz w:val="24"/>
-          <w:szCs w:val="24"/>
-          <w:lang w:val="en-US"/>
-        </w:rPr>
-      </w:pPr>
-      <w:r>
-        <w:rPr>
-          <w:rFonts w:ascii="Times New Roman" w:hAnsi="Times New Roman" w:cs="Times New Roman"/>
-          <w:sz w:val="24"/>
-          <w:szCs w:val="24"/>
-          <w:lang w:val="en-US"/>
-        </w:rPr>
-        <w:t>To detect lanes on the given dataset or as real time, using computer vision algorithms which could be helpful in proper implementation of autonomous driving.</w:t>
-      </w:r>
-      <w:r>
+        <w:jc w:val="both"/>
+        <w:rPr>
+          <w:rFonts w:ascii="Times New Roman" w:hAnsi="Times New Roman" w:cs="Times New Roman"/>
+          <w:sz w:val="24"/>
+          <w:szCs w:val="24"/>
+          <w:lang w:val="en-US"/>
+        </w:rPr>
+      </w:pPr>
+      <w:r>
+        <w:rPr>
+          <w:rFonts w:ascii="Times New Roman" w:hAnsi="Times New Roman" w:cs="Times New Roman"/>
+          <w:sz w:val="24"/>
+          <w:szCs w:val="24"/>
+          <w:lang w:val="en-US"/>
+        </w:rPr>
+        <w:t xml:space="preserve">To detect lanes on the given dataset </w:t>
+      </w:r>
+      <w:r>
+        <w:rPr>
+          <w:rFonts w:ascii="Times New Roman" w:hAnsi="Times New Roman" w:cs="Times New Roman"/>
+          <w:sz w:val="24"/>
+          <w:szCs w:val="24"/>
+          <w:lang w:val="en-US"/>
+        </w:rPr>
+        <w:t xml:space="preserve">of video or images of roads </w:t>
+      </w:r>
+      <w:r>
+        <w:rPr>
+          <w:rFonts w:ascii="Times New Roman" w:hAnsi="Times New Roman" w:cs="Times New Roman"/>
+          <w:sz w:val="24"/>
+          <w:szCs w:val="24"/>
+          <w:lang w:val="en-US"/>
+        </w:rPr>
+        <w:t>or as real time, using computer vision algorithms which could be helpful in proper implementation of autonomous driving.</w:t>
+      </w:r>
+    </w:p>
+    <w:p>
+      <w:pPr>
+        <w:jc w:val="both"/>
+        <w:rPr>
+          <w:rFonts w:ascii="Times New Roman" w:hAnsi="Times New Roman" w:cs="Times New Roman"/>
+          <w:b/>
+          <w:bCs/>
+          <w:sz w:val="24"/>
+          <w:szCs w:val="24"/>
+          <w:lang w:val="en-US"/>
+        </w:rPr>
+      </w:pPr>
+      <w:r>
+        <w:rPr>
+          <w:rFonts w:ascii="Times New Roman" w:hAnsi="Times New Roman" w:cs="Times New Roman"/>
+          <w:b/>
+          <w:bCs/>
+          <w:sz w:val="24"/>
+          <w:szCs w:val="24"/>
+          <w:lang w:val="en-US"/>
+        </w:rPr>
+        <w:t>2.</w:t>
+      </w:r>
+      <w:r>
+        <w:rPr>
+          <w:rFonts w:ascii="Times New Roman" w:hAnsi="Times New Roman" w:cs="Times New Roman"/>
+          <w:b/>
+          <w:bCs/>
+          <w:sz w:val="24"/>
+          <w:szCs w:val="24"/>
+          <w:lang w:val="en-US"/>
+        </w:rPr>
         <w:t xml:space="preserve"> </w:t>
+      </w:r>
+      <w:r>
+        <w:rPr>
+          <w:rFonts w:ascii="Times New Roman" w:hAnsi="Times New Roman" w:cs="Times New Roman"/>
+          <w:b/>
+          <w:bCs/>
+          <w:sz w:val="24"/>
+          <w:szCs w:val="24"/>
+          <w:lang w:val="en-US"/>
+        </w:rPr>
+        <w:t>Dataset Description</w:t>
+      </w:r>
+    </w:p>
+    <w:p>
+      <w:pPr>
+        <w:jc w:val="both"/>
+        <w:rPr>
+          <w:rFonts w:ascii="Times New Roman" w:hAnsi="Times New Roman" w:cs="Times New Roman"/>
+          <w:sz w:val="24"/>
+          <w:szCs w:val="24"/>
+          <w:lang w:val="en-US"/>
+        </w:rPr>
+      </w:pPr>
+      <w:r>
+        <w:rPr>
+          <w:rFonts w:ascii="Times New Roman" w:hAnsi="Times New Roman" w:cs="Times New Roman"/>
+          <w:sz w:val="24"/>
+          <w:szCs w:val="24"/>
+          <w:lang w:val="en-US"/>
+        </w:rPr>
+        <w:t>The dataset given to our problem statement could be either as a set of images of as video format. There are more than 1000 images for dataset containing images and two or three videos for detecting the same.</w:t>
+      </w:r>
+    </w:p>
+    <w:p>
+      <w:pPr>
+        <w:jc w:val="both"/>
+        <w:rPr>
+          <w:rFonts w:ascii="Times New Roman" w:hAnsi="Times New Roman" w:cs="Times New Roman"/>
+          <w:b/>
+          <w:bCs/>
+          <w:sz w:val="24"/>
+          <w:szCs w:val="24"/>
+          <w:lang w:val="en-US"/>
+        </w:rPr>
+      </w:pPr>
+      <w:r>
+        <w:rPr>
+          <w:rFonts w:ascii="Times New Roman" w:hAnsi="Times New Roman" w:cs="Times New Roman"/>
+          <w:b/>
+          <w:bCs/>
+          <w:sz w:val="24"/>
+          <w:szCs w:val="24"/>
+          <w:lang w:val="en-US"/>
+        </w:rPr>
+        <w:t>Sample images</w:t>
+      </w:r>
+      <w:r>
+        <w:rPr>
+          <w:rFonts w:ascii="Times New Roman" w:hAnsi="Times New Roman" w:cs="Times New Roman"/>
+          <w:b/>
+          <w:bCs/>
+          <w:sz w:val="24"/>
+          <w:szCs w:val="24"/>
+          <w:lang w:val="en-US"/>
+        </w:rPr>
+        <w:t>:</w:t>
       </w:r>
       <w:bookmarkStart w:id="0" w:name="_GoBack"/>
       <w:bookmarkEnd w:id="0"/>
     </w:p>
     <w:p>
       <w:pPr>
-        <w:rPr>
-          <w:rFonts w:ascii="Times New Roman" w:hAnsi="Times New Roman" w:cs="Times New Roman"/>
-          <w:sz w:val="24"/>
-          <w:szCs w:val="24"/>
-          <w:lang w:val="en-US"/>
-        </w:rPr>
-      </w:pPr>
-      <w:r>
-        <w:rPr>
-          <w:rFonts w:ascii="Times New Roman" w:hAnsi="Times New Roman" w:cs="Times New Roman"/>
-          <w:sz w:val="24"/>
-          <w:szCs w:val="24"/>
-          <w:lang w:val="en-US"/>
-        </w:rPr>
-        <w:t>2.</w:t>
-      </w:r>
-      <w:r>
-        <w:rPr>
-          <w:rFonts w:ascii="Times New Roman" w:hAnsi="Times New Roman" w:cs="Times New Roman"/>
-          <w:sz w:val="24"/>
-          <w:szCs w:val="24"/>
-          <w:lang w:val="en-US"/>
-        </w:rPr>
-        <w:t>Dataset Description</w:t>
-      </w:r>
-    </w:p>
-    <w:p>
-      <w:pPr>
-        <w:rPr>
-          <w:rFonts w:ascii="Times New Roman" w:hAnsi="Times New Roman" w:cs="Times New Roman"/>
-          <w:sz w:val="24"/>
-          <w:szCs w:val="24"/>
-          <w:lang w:val="en-US"/>
-        </w:rPr>
-      </w:pPr>
-      <w:r>
-        <w:rPr>
-          <w:rFonts w:ascii="Times New Roman" w:hAnsi="Times New Roman" w:cs="Times New Roman"/>
-          <w:sz w:val="24"/>
-          <w:szCs w:val="24"/>
-          <w:lang w:val="en-US"/>
-        </w:rPr>
-        <w:t>[As a paragraph]</w:t>
-      </w:r>
-    </w:p>
-    <w:p>
-      <w:pPr>
-        <w:rPr>
-          <w:rFonts w:ascii="Times New Roman" w:hAnsi="Times New Roman" w:cs="Times New Roman"/>
-          <w:sz w:val="24"/>
-          <w:szCs w:val="24"/>
-          <w:lang w:val="en-US"/>
-        </w:rPr>
-      </w:pPr>
-      <w:r>
-        <w:rPr>
-          <w:rFonts w:ascii="Times New Roman" w:hAnsi="Times New Roman" w:cs="Times New Roman"/>
-          <w:sz w:val="24"/>
-          <w:szCs w:val="24"/>
-          <w:lang w:val="en-US"/>
-        </w:rPr>
-        <w:t>Sample images</w:t>
-      </w:r>
-    </w:p>
-    <w:p>
-      <w:pPr>
-        <w:rPr>
-          <w:rFonts w:ascii="Times New Roman" w:hAnsi="Times New Roman" w:cs="Times New Roman"/>
-          <w:sz w:val="24"/>
-          <w:szCs w:val="24"/>
-          <w:lang w:val="en-US"/>
-        </w:rPr>
-      </w:pPr>
-      <w:r>
-        <w:rPr>
-          <w:rFonts w:ascii="Times New Roman" w:hAnsi="Times New Roman" w:cs="Times New Roman"/>
-          <w:sz w:val="24"/>
-          <w:szCs w:val="24"/>
-          <w:lang w:val="en-US"/>
-        </w:rPr>
-        <w:t>3.Analytical Questions/Statistical Questions/Prediction level Question</w:t>
-      </w:r>
-    </w:p>
-    <w:p>
-      <w:pPr>
-        <w:rPr>
-          <w:rFonts w:ascii="Times New Roman" w:hAnsi="Times New Roman" w:cs="Times New Roman"/>
-          <w:sz w:val="24"/>
-          <w:szCs w:val="24"/>
-          <w:lang w:val="en-US"/>
-        </w:rPr>
-      </w:pPr>
-      <w:r>
-        <w:rPr>
-          <w:rFonts w:ascii="Times New Roman" w:hAnsi="Times New Roman" w:cs="Times New Roman"/>
-          <w:sz w:val="24"/>
-          <w:szCs w:val="24"/>
-          <w:lang w:val="en-US"/>
-        </w:rPr>
-        <w:t>4.Block Diagram</w:t>
-      </w:r>
-    </w:p>
-    <w:p>
-      <w:pPr>
-        <w:rPr>
-          <w:rFonts w:ascii="Times New Roman" w:hAnsi="Times New Roman" w:cs="Times New Roman"/>
-          <w:sz w:val="24"/>
-          <w:szCs w:val="24"/>
-          <w:lang w:val="en-US"/>
-        </w:rPr>
-      </w:pPr>
-      <w:r>
-        <w:rPr>
-          <w:rFonts w:ascii="Times New Roman" w:hAnsi="Times New Roman" w:cs="Times New Roman"/>
-          <w:sz w:val="24"/>
-          <w:szCs w:val="24"/>
-          <w:lang w:val="en-US"/>
-        </w:rPr>
-        <w:t>5.Preprocessing</w:t>
+        <w:jc w:val="both"/>
+        <w:rPr>
+          <w:rFonts w:ascii="Times New Roman" w:hAnsi="Times New Roman" w:cs="Times New Roman"/>
+          <w:b/>
+          <w:bCs/>
+          <w:sz w:val="24"/>
+          <w:szCs w:val="24"/>
+          <w:lang w:val="en-US"/>
+        </w:rPr>
+      </w:pPr>
+      <w:r>
+        <w:rPr>
+          <w:rFonts w:ascii="Times New Roman" w:hAnsi="Times New Roman" w:cs="Times New Roman"/>
+          <w:b/>
+          <w:bCs/>
+          <w:sz w:val="24"/>
+          <w:szCs w:val="24"/>
+          <w:lang w:val="en-US"/>
+        </w:rPr>
+        <w:drawing>
+          <wp:inline distT="0" distB="0" distL="0" distR="0" wp14:anchorId="630B78AB" wp14:editId="6A177D66">
+            <wp:extent cx="5731510" cy="3155550"/>
+            <wp:effectExtent l="0" t="0" r="2540" b="6985"/>
+            <wp:docPr id="2" name="Picture 2"/>
+            <wp:cNvGraphicFramePr>
+              <a:graphicFrameLocks xmlns:a="http://schemas.openxmlformats.org/drawingml/2006/main" noChangeAspect="1"/>
+            </wp:cNvGraphicFramePr>
+            <a:graphic xmlns:a="http://schemas.openxmlformats.org/drawingml/2006/main">
+              <a:graphicData uri="http://schemas.openxmlformats.org/drawingml/2006/picture">
+                <pic:pic xmlns:pic="http://schemas.openxmlformats.org/drawingml/2006/picture">
+                  <pic:nvPicPr>
+                    <pic:cNvPr id="0" name="Picture 2"/>
+                    <pic:cNvPicPr>
+                      <a:picLocks noChangeAspect="1" noChangeArrowheads="1"/>
+                    </pic:cNvPicPr>
+                  </pic:nvPicPr>
+                  <pic:blipFill>
+                    <a:blip r:embed="rId8">
+                      <a:extLst>
+                        <a:ext uri="{28A0092B-C50C-407E-A947-70E740481C1C}">
+                          <a14:useLocalDpi xmlns:a14="http://schemas.microsoft.com/office/drawing/2010/main" val="0"/>
+                        </a:ext>
+                      </a:extLst>
+                    </a:blip>
+                    <a:srcRect/>
+                    <a:stretch>
+                      <a:fillRect/>
+                    </a:stretch>
+                  </pic:blipFill>
+                  <pic:spPr bwMode="auto">
+                    <a:xfrm>
+                      <a:off x="0" y="0"/>
+                      <a:ext cx="5731510" cy="3155550"/>
+                    </a:xfrm>
+                    <a:prstGeom prst="rect">
+                      <a:avLst/>
+                    </a:prstGeom>
+                    <a:noFill/>
+                    <a:ln>
+                      <a:noFill/>
+                    </a:ln>
+                  </pic:spPr>
+                </pic:pic>
+              </a:graphicData>
+            </a:graphic>
+          </wp:inline>
+        </w:drawing>
+      </w:r>
+    </w:p>
+    <w:p>
+      <w:pPr>
+        <w:jc w:val="both"/>
+        <w:rPr>
+          <w:rFonts w:ascii="Times New Roman" w:hAnsi="Times New Roman" w:cs="Times New Roman"/>
+          <w:b/>
+          <w:bCs/>
+          <w:sz w:val="24"/>
+          <w:szCs w:val="24"/>
+          <w:lang w:val="en-US"/>
+        </w:rPr>
+      </w:pPr>
+      <w:r>
+        <w:rPr>
+          <w:rFonts w:ascii="Times New Roman" w:hAnsi="Times New Roman" w:cs="Times New Roman"/>
+          <w:b/>
+          <w:bCs/>
+          <w:noProof/>
+          <w:sz w:val="24"/>
+          <w:szCs w:val="24"/>
+          <w:lang w:val="en-US"/>
+        </w:rPr>
+        <w:lastRenderedPageBreak/>
+        <w:drawing>
+          <wp:anchor distT="0" distB="0" distL="114300" distR="114300" simplePos="0" relativeHeight="251660288" behindDoc="0" locked="0" layoutInCell="1" allowOverlap="1" wp14:anchorId="21DF67A3" wp14:editId="688F84E9">
+            <wp:simplePos x="0" y="0"/>
+            <wp:positionH relativeFrom="column">
+              <wp:posOffset>0</wp:posOffset>
+            </wp:positionH>
+            <wp:positionV relativeFrom="paragraph">
+              <wp:posOffset>3905250</wp:posOffset>
+            </wp:positionV>
+            <wp:extent cx="5724525" cy="3200400"/>
+            <wp:effectExtent l="0" t="0" r="9525" b="0"/>
+            <wp:wrapTopAndBottom/>
+            <wp:docPr id="5" name="Picture 5"/>
+            <wp:cNvGraphicFramePr>
+              <a:graphicFrameLocks xmlns:a="http://schemas.openxmlformats.org/drawingml/2006/main" noChangeAspect="1"/>
+            </wp:cNvGraphicFramePr>
+            <a:graphic xmlns:a="http://schemas.openxmlformats.org/drawingml/2006/main">
+              <a:graphicData uri="http://schemas.openxmlformats.org/drawingml/2006/picture">
+                <pic:pic xmlns:pic="http://schemas.openxmlformats.org/drawingml/2006/picture">
+                  <pic:nvPicPr>
+                    <pic:cNvPr id="0" name="Picture 3"/>
+                    <pic:cNvPicPr>
+                      <a:picLocks noChangeAspect="1" noChangeArrowheads="1"/>
+                    </pic:cNvPicPr>
+                  </pic:nvPicPr>
+                  <pic:blipFill>
+                    <a:blip r:embed="rId9">
+                      <a:extLst>
+                        <a:ext uri="{28A0092B-C50C-407E-A947-70E740481C1C}">
+                          <a14:useLocalDpi xmlns:a14="http://schemas.microsoft.com/office/drawing/2010/main" val="0"/>
+                        </a:ext>
+                      </a:extLst>
+                    </a:blip>
+                    <a:srcRect/>
+                    <a:stretch>
+                      <a:fillRect/>
+                    </a:stretch>
+                  </pic:blipFill>
+                  <pic:spPr bwMode="auto">
+                    <a:xfrm>
+                      <a:off x="0" y="0"/>
+                      <a:ext cx="5724525" cy="3200400"/>
+                    </a:xfrm>
+                    <a:prstGeom prst="rect">
+                      <a:avLst/>
+                    </a:prstGeom>
+                    <a:noFill/>
+                    <a:ln>
+                      <a:noFill/>
+                    </a:ln>
+                  </pic:spPr>
+                </pic:pic>
+              </a:graphicData>
+            </a:graphic>
+          </wp:anchor>
+        </w:drawing>
+      </w:r>
+      <w:r>
+        <w:rPr>
+          <w:rFonts w:ascii="Times New Roman" w:hAnsi="Times New Roman" w:cs="Times New Roman"/>
+          <w:b/>
+          <w:bCs/>
+          <w:noProof/>
+          <w:sz w:val="24"/>
+          <w:szCs w:val="24"/>
+          <w:lang w:val="en-US"/>
+        </w:rPr>
+        <w:drawing>
+          <wp:inline distT="0" distB="0" distL="0" distR="0" wp14:anchorId="20694496" wp14:editId="325000C1">
+            <wp:extent cx="5724525" cy="3200400"/>
+            <wp:effectExtent l="0" t="0" r="9525" b="0"/>
+            <wp:docPr id="1" name="Picture 1"/>
+            <wp:cNvGraphicFramePr>
+              <a:graphicFrameLocks xmlns:a="http://schemas.openxmlformats.org/drawingml/2006/main" noChangeAspect="1"/>
+            </wp:cNvGraphicFramePr>
+            <a:graphic xmlns:a="http://schemas.openxmlformats.org/drawingml/2006/main">
+              <a:graphicData uri="http://schemas.openxmlformats.org/drawingml/2006/picture">
+                <pic:pic xmlns:pic="http://schemas.openxmlformats.org/drawingml/2006/picture">
+                  <pic:nvPicPr>
+                    <pic:cNvPr id="0" name="Picture 1"/>
+                    <pic:cNvPicPr>
+                      <a:picLocks noChangeAspect="1" noChangeArrowheads="1"/>
+                    </pic:cNvPicPr>
+                  </pic:nvPicPr>
+                  <pic:blipFill>
+                    <a:blip r:embed="rId10">
+                      <a:extLst>
+                        <a:ext uri="{28A0092B-C50C-407E-A947-70E740481C1C}">
+                          <a14:useLocalDpi xmlns:a14="http://schemas.microsoft.com/office/drawing/2010/main" val="0"/>
+                        </a:ext>
+                      </a:extLst>
+                    </a:blip>
+                    <a:srcRect/>
+                    <a:stretch>
+                      <a:fillRect/>
+                    </a:stretch>
+                  </pic:blipFill>
+                  <pic:spPr bwMode="auto">
+                    <a:xfrm>
+                      <a:off x="0" y="0"/>
+                      <a:ext cx="5724525" cy="3200400"/>
+                    </a:xfrm>
+                    <a:prstGeom prst="rect">
+                      <a:avLst/>
+                    </a:prstGeom>
+                    <a:noFill/>
+                    <a:ln>
+                      <a:noFill/>
+                    </a:ln>
+                  </pic:spPr>
+                </pic:pic>
+              </a:graphicData>
+            </a:graphic>
+          </wp:inline>
+        </w:drawing>
+      </w:r>
+    </w:p>
+    <w:p>
+      <w:pPr>
+        <w:jc w:val="both"/>
+        <w:rPr>
+          <w:rFonts w:ascii="Times New Roman" w:hAnsi="Times New Roman" w:cs="Times New Roman"/>
+          <w:b/>
+          <w:bCs/>
+          <w:sz w:val="24"/>
+          <w:szCs w:val="24"/>
+          <w:lang w:val="en-US"/>
+        </w:rPr>
+      </w:pPr>
+      <w:r>
+        <w:rPr>
+          <w:rFonts w:ascii="Times New Roman" w:hAnsi="Times New Roman" w:cs="Times New Roman"/>
+          <w:b/>
+          <w:bCs/>
+          <w:noProof/>
+          <w:sz w:val="24"/>
+          <w:szCs w:val="24"/>
+          <w:lang w:val="en-US"/>
+        </w:rPr>
+        <w:lastRenderedPageBreak/>
+        <w:drawing>
+          <wp:inline distT="0" distB="0" distL="0" distR="0" wp14:anchorId="30B098BA" wp14:editId="2CC5F119">
+            <wp:extent cx="5715000" cy="3381375"/>
+            <wp:effectExtent l="0" t="0" r="0" b="9525"/>
+            <wp:docPr id="4" name="Picture 4"/>
+            <wp:cNvGraphicFramePr>
+              <a:graphicFrameLocks xmlns:a="http://schemas.openxmlformats.org/drawingml/2006/main" noChangeAspect="1"/>
+            </wp:cNvGraphicFramePr>
+            <a:graphic xmlns:a="http://schemas.openxmlformats.org/drawingml/2006/main">
+              <a:graphicData uri="http://schemas.openxmlformats.org/drawingml/2006/picture">
+                <pic:pic xmlns:pic="http://schemas.openxmlformats.org/drawingml/2006/picture">
+                  <pic:nvPicPr>
+                    <pic:cNvPr id="0" name="Picture 2"/>
+                    <pic:cNvPicPr>
+                      <a:picLocks noChangeAspect="1" noChangeArrowheads="1"/>
+                    </pic:cNvPicPr>
+                  </pic:nvPicPr>
+                  <pic:blipFill>
+                    <a:blip r:embed="rId11" cstate="print">
+                      <a:extLst>
+                        <a:ext uri="{28A0092B-C50C-407E-A947-70E740481C1C}">
+                          <a14:useLocalDpi xmlns:a14="http://schemas.microsoft.com/office/drawing/2010/main" val="0"/>
+                        </a:ext>
+                      </a:extLst>
+                    </a:blip>
+                    <a:srcRect/>
+                    <a:stretch>
+                      <a:fillRect/>
+                    </a:stretch>
+                  </pic:blipFill>
+                  <pic:spPr bwMode="auto">
+                    <a:xfrm>
+                      <a:off x="0" y="0"/>
+                      <a:ext cx="5715000" cy="3381375"/>
+                    </a:xfrm>
+                    <a:prstGeom prst="rect">
+                      <a:avLst/>
+                    </a:prstGeom>
+                    <a:noFill/>
+                    <a:ln>
+                      <a:noFill/>
+                    </a:ln>
+                  </pic:spPr>
+                </pic:pic>
+              </a:graphicData>
+            </a:graphic>
+          </wp:inline>
+        </w:drawing>
+      </w:r>
+    </w:p>
+    <w:p>
+      <w:pPr>
+        <w:jc w:val="both"/>
+        <w:rPr>
+          <w:rFonts w:ascii="Times New Roman" w:hAnsi="Times New Roman" w:cs="Times New Roman"/>
+          <w:b/>
+          <w:bCs/>
+          <w:sz w:val="24"/>
+          <w:szCs w:val="24"/>
+          <w:lang w:val="en-US"/>
+        </w:rPr>
+      </w:pPr>
+    </w:p>
+    <w:p>
+      <w:pPr>
+        <w:jc w:val="both"/>
+        <w:rPr>
+          <w:rFonts w:ascii="Times New Roman" w:hAnsi="Times New Roman" w:cs="Times New Roman"/>
+          <w:sz w:val="24"/>
+          <w:szCs w:val="24"/>
+          <w:lang w:val="en-US"/>
+        </w:rPr>
+      </w:pPr>
+      <w:r>
+        <w:rPr>
+          <w:rFonts w:ascii="Times New Roman" w:hAnsi="Times New Roman" w:cs="Times New Roman"/>
+          <w:sz w:val="24"/>
+          <w:szCs w:val="24"/>
+          <w:lang w:val="en-US"/>
+        </w:rPr>
+        <w:t>3.</w:t>
+      </w:r>
+      <w:r>
+        <w:rPr>
+          <w:rFonts w:ascii="Times New Roman" w:hAnsi="Times New Roman" w:cs="Times New Roman"/>
+          <w:sz w:val="24"/>
+          <w:szCs w:val="24"/>
+          <w:lang w:val="en-US"/>
+        </w:rPr>
+        <w:t xml:space="preserve"> </w:t>
+      </w:r>
+      <w:r>
+        <w:rPr>
+          <w:rFonts w:ascii="Times New Roman" w:hAnsi="Times New Roman" w:cs="Times New Roman"/>
+          <w:sz w:val="24"/>
+          <w:szCs w:val="24"/>
+          <w:lang w:val="en-US"/>
+        </w:rPr>
+        <w:t>Analytical Questions/Statistical Questions/Prediction level Question</w:t>
+      </w:r>
+    </w:p>
+    <w:p>
+      <w:pPr>
+        <w:rPr>
+          <w:b/>
+        </w:rPr>
+      </w:pPr>
+      <w:r>
+        <w:rPr>
+          <w:b/>
+        </w:rPr>
+        <w:t>Analysis</w:t>
+      </w:r>
+      <w:r>
+        <w:rPr>
+          <w:b/>
+        </w:rPr>
+        <w:tab/>
+        <w:t>[10 questions]</w:t>
+      </w:r>
+    </w:p>
+    <w:p>
+      <w:r>
+        <w:rPr>
+          <w:bCs/>
+        </w:rPr>
+        <w:t>1.</w:t>
+      </w:r>
+      <w:r>
+        <w:rPr>
+          <w:b/>
+        </w:rPr>
+        <w:t xml:space="preserve"> </w:t>
+      </w:r>
+      <w:r>
+        <w:t>How many vehicles in the frame</w:t>
+      </w:r>
+    </w:p>
+    <w:p>
+      <w:r>
+        <w:t>2. what are the objects detected in it</w:t>
+      </w:r>
+    </w:p>
+    <w:p>
+      <w:r>
+        <w:t xml:space="preserve">3. How many pedestrians are detected in it </w:t>
+      </w:r>
+    </w:p>
+    <w:p>
+      <w:r>
+        <w:t>4. Detecting road signs.</w:t>
+      </w:r>
+    </w:p>
+    <w:p>
+      <w:r>
+        <w:t>5. Objects on the interest area.</w:t>
+      </w:r>
+    </w:p>
+    <w:p>
+      <w:r>
+        <w:t>6. Lines inside the interest area.</w:t>
+      </w:r>
+    </w:p>
+    <w:p>
+      <w:r>
+        <w:t xml:space="preserve">7.  Traffic signals detected </w:t>
+      </w:r>
+    </w:p>
+    <w:p>
+      <w:r>
+        <w:t>8. Wet area inside the interest area.</w:t>
+      </w:r>
+    </w:p>
+    <w:p>
+      <w:r>
+        <w:t>9. Dividers inside the frame.</w:t>
+      </w:r>
+    </w:p>
+    <w:p>
+      <w:r>
+        <w:t xml:space="preserve">10. How far the lanes to be detected. </w:t>
+      </w:r>
+    </w:p>
+    <w:p/>
+    <w:p>
+      <w:pPr>
+        <w:rPr>
+          <w:b/>
+        </w:rPr>
+      </w:pPr>
+      <w:r>
+        <w:rPr>
+          <w:b/>
+        </w:rPr>
+        <w:t>Analytics</w:t>
+      </w:r>
+      <w:r>
+        <w:rPr>
+          <w:b/>
+        </w:rPr>
+        <w:tab/>
+      </w:r>
+      <w:r>
+        <w:rPr>
+          <w:b/>
+        </w:rPr>
+        <w:tab/>
+        <w:t>[Historical data]</w:t>
+      </w:r>
+      <w:r>
+        <w:rPr>
+          <w:b/>
+        </w:rPr>
+        <w:tab/>
+        <w:t>[10 questions]</w:t>
+      </w:r>
+    </w:p>
+    <w:p>
+      <w:r>
+        <w:t>1. Why vehicles are less in specific area</w:t>
+      </w:r>
+    </w:p>
+    <w:p>
+      <w:r>
+        <w:t>2. Why more pedestrians are found at certain point</w:t>
+      </w:r>
+    </w:p>
+    <w:p>
+      <w:r>
+        <w:t>3. Why the road is wet?</w:t>
+      </w:r>
+    </w:p>
+    <w:p>
+      <w:r>
+        <w:t>4. What type of road we are traveling on.</w:t>
+      </w:r>
+    </w:p>
+    <w:p>
+      <w:r>
+        <w:lastRenderedPageBreak/>
+        <w:t>5. What time do most people drive</w:t>
+      </w:r>
+    </w:p>
+    <w:p>
+      <w:r>
+        <w:t>6. Do people dim their light while passing</w:t>
+      </w:r>
+    </w:p>
+    <w:p>
+      <w:r>
+        <w:t>7. How often a certain route is taken.</w:t>
+      </w:r>
+    </w:p>
+    <w:p>
+      <w:r>
+        <w:t xml:space="preserve">8. How many speed breakers detected to </w:t>
+      </w:r>
+      <w:proofErr w:type="spellStart"/>
+      <w:r>
+        <w:t>analyze</w:t>
+      </w:r>
+      <w:proofErr w:type="spellEnd"/>
+      <w:r>
+        <w:t xml:space="preserve"> whether there is school nearby.</w:t>
+      </w:r>
+    </w:p>
+    <w:p>
+      <w:r>
+        <w:t>9. Why there is no horn sign detected</w:t>
+      </w:r>
+    </w:p>
+    <w:p>
+      <w:r>
+        <w:t xml:space="preserve">10. Why vehicle in the front is slowing down </w:t>
+      </w:r>
+    </w:p>
+    <w:p>
+      <w:pPr>
+        <w:jc w:val="both"/>
+        <w:rPr>
+          <w:rFonts w:ascii="Times New Roman" w:hAnsi="Times New Roman" w:cs="Times New Roman"/>
+          <w:sz w:val="24"/>
+          <w:szCs w:val="24"/>
+          <w:lang w:val="en-US"/>
+        </w:rPr>
+      </w:pPr>
+    </w:p>
+    <w:p>
+      <w:pPr>
+        <w:jc w:val="both"/>
+        <w:rPr>
+          <w:rFonts w:ascii="Times New Roman" w:hAnsi="Times New Roman" w:cs="Times New Roman"/>
+          <w:sz w:val="24"/>
+          <w:szCs w:val="24"/>
+          <w:lang w:val="en-US"/>
+        </w:rPr>
+      </w:pPr>
+      <w:r>
+        <w:rPr>
+          <w:rFonts w:ascii="Times New Roman" w:hAnsi="Times New Roman" w:cs="Times New Roman"/>
+          <w:sz w:val="24"/>
+          <w:szCs w:val="24"/>
+          <w:lang w:val="en-US"/>
+        </w:rPr>
+        <w:t>4.</w:t>
+      </w:r>
+      <w:r>
+        <w:rPr>
+          <w:rFonts w:ascii="Times New Roman" w:hAnsi="Times New Roman" w:cs="Times New Roman"/>
+          <w:sz w:val="24"/>
+          <w:szCs w:val="24"/>
+          <w:lang w:val="en-US"/>
+        </w:rPr>
+        <w:t xml:space="preserve"> </w:t>
+      </w:r>
+      <w:r>
+        <w:rPr>
+          <w:rFonts w:ascii="Times New Roman" w:hAnsi="Times New Roman" w:cs="Times New Roman"/>
+          <w:sz w:val="24"/>
+          <w:szCs w:val="24"/>
+          <w:lang w:val="en-US"/>
+        </w:rPr>
+        <w:t>Block Diagram</w:t>
+      </w:r>
+    </w:p>
+    <w:p>
+      <w:pPr>
+        <w:jc w:val="both"/>
+        <w:rPr>
+          <w:rFonts w:ascii="Times New Roman" w:hAnsi="Times New Roman" w:cs="Times New Roman"/>
+          <w:sz w:val="24"/>
+          <w:szCs w:val="24"/>
+          <w:lang w:val="en-US"/>
+        </w:rPr>
+      </w:pPr>
+      <w:r>
+        <w:rPr>
+          <w:rFonts w:ascii="Times New Roman" w:hAnsi="Times New Roman" w:cs="Times New Roman"/>
+          <w:sz w:val="24"/>
+          <w:szCs w:val="24"/>
+          <w:lang w:val="en-US"/>
+        </w:rPr>
+        <w:t>5.</w:t>
+      </w:r>
+      <w:r>
+        <w:rPr>
+          <w:rFonts w:ascii="Times New Roman" w:hAnsi="Times New Roman" w:cs="Times New Roman"/>
+          <w:sz w:val="24"/>
+          <w:szCs w:val="24"/>
+          <w:lang w:val="en-US"/>
+        </w:rPr>
+        <w:t xml:space="preserve"> </w:t>
+      </w:r>
+      <w:r>
+        <w:rPr>
+          <w:rFonts w:ascii="Times New Roman" w:hAnsi="Times New Roman" w:cs="Times New Roman"/>
+          <w:sz w:val="24"/>
+          <w:szCs w:val="24"/>
+          <w:lang w:val="en-US"/>
+        </w:rPr>
+        <w:t>Preprocessing</w:t>
       </w:r>
     </w:p>
     <w:p>
       <w:pPr>
         <w:ind w:left="720"/>
-        <w:rPr>
-          <w:rFonts w:ascii="Times New Roman" w:hAnsi="Times New Roman" w:cs="Times New Roman"/>
-          <w:sz w:val="24"/>
-          <w:szCs w:val="24"/>
-          <w:lang w:val="en-US"/>
-        </w:rPr>
-      </w:pPr>
-      <w:r>
-        <w:rPr>
-          <w:rFonts w:ascii="Times New Roman" w:hAnsi="Times New Roman" w:cs="Times New Roman"/>
-          <w:sz w:val="24"/>
-          <w:szCs w:val="24"/>
-          <w:lang w:val="en-US"/>
-        </w:rPr>
-        <w:t xml:space="preserve">5.a Image Processing in Spatial </w:t>
+        <w:jc w:val="both"/>
+        <w:rPr>
+          <w:rFonts w:ascii="Times New Roman" w:hAnsi="Times New Roman" w:cs="Times New Roman"/>
+          <w:sz w:val="24"/>
+          <w:szCs w:val="24"/>
+          <w:lang w:val="en-US"/>
+        </w:rPr>
+      </w:pPr>
+      <w:r>
+        <w:rPr>
+          <w:rFonts w:ascii="Times New Roman" w:hAnsi="Times New Roman" w:cs="Times New Roman"/>
+          <w:sz w:val="24"/>
+          <w:szCs w:val="24"/>
+          <w:lang w:val="en-US"/>
+        </w:rPr>
+        <w:t>5.a Image Processing in Spatial Domain</w:t>
+      </w:r>
+      <w:r>
+        <w:rPr>
+          <w:rFonts w:ascii="Times New Roman" w:hAnsi="Times New Roman" w:cs="Times New Roman"/>
+          <w:sz w:val="24"/>
+          <w:szCs w:val="24"/>
+          <w:lang w:val="en-US"/>
+        </w:rPr>
+        <w:t xml:space="preserve"> </w:t>
+      </w:r>
+      <w:r>
+        <w:rPr>
+          <w:rFonts w:ascii="Times New Roman" w:hAnsi="Times New Roman" w:cs="Times New Roman"/>
+          <w:sz w:val="24"/>
+          <w:szCs w:val="24"/>
+          <w:lang w:val="en-US"/>
+        </w:rPr>
+        <w:t>(Filter</w:t>
+      </w:r>
+      <w:r>
+        <w:rPr>
+          <w:rFonts w:ascii="Times New Roman" w:hAnsi="Times New Roman" w:cs="Times New Roman"/>
+          <w:sz w:val="24"/>
+          <w:szCs w:val="24"/>
+          <w:lang w:val="en-US"/>
+        </w:rPr>
+        <w:t>)</w:t>
+      </w:r>
+    </w:p>
+    <w:p>
+      <w:pPr>
+        <w:ind w:left="720"/>
+        <w:jc w:val="both"/>
+        <w:rPr>
+          <w:rFonts w:ascii="Times New Roman" w:hAnsi="Times New Roman" w:cs="Times New Roman"/>
+          <w:b/>
+          <w:bCs/>
+          <w:sz w:val="24"/>
+          <w:szCs w:val="24"/>
+        </w:rPr>
+      </w:pPr>
+      <w:r>
+        <w:rPr>
+          <w:rFonts w:ascii="Times New Roman" w:hAnsi="Times New Roman" w:cs="Times New Roman"/>
+          <w:b/>
+          <w:bCs/>
+          <w:sz w:val="24"/>
+          <w:szCs w:val="24"/>
+        </w:rPr>
+        <w:t>Image Smoothing</w:t>
+      </w:r>
+    </w:p>
+    <w:p>
+      <w:pPr>
+        <w:numPr>
+          <w:ilvl w:val="0"/>
+          <w:numId w:val="3"/>
+        </w:numPr>
+        <w:jc w:val="both"/>
+        <w:rPr>
+          <w:rFonts w:ascii="Times New Roman" w:hAnsi="Times New Roman" w:cs="Times New Roman"/>
+          <w:b/>
+          <w:bCs/>
+          <w:i/>
+          <w:iCs/>
+          <w:sz w:val="24"/>
+          <w:szCs w:val="24"/>
+          <w:lang w:val="en-US"/>
+        </w:rPr>
+      </w:pPr>
+      <w:r>
+        <w:rPr>
+          <w:rFonts w:ascii="Times New Roman" w:hAnsi="Times New Roman" w:cs="Times New Roman"/>
+          <w:b/>
+          <w:bCs/>
+          <w:i/>
+          <w:iCs/>
+          <w:sz w:val="24"/>
+          <w:szCs w:val="24"/>
+          <w:lang w:val="en-US"/>
+        </w:rPr>
+        <w:t>Average Filter</w:t>
+      </w:r>
+    </w:p>
+    <w:p>
+      <w:pPr>
+        <w:ind w:left="720"/>
+        <w:jc w:val="both"/>
+        <w:rPr>
+          <w:rFonts w:ascii="Times New Roman" w:hAnsi="Times New Roman" w:cs="Times New Roman"/>
+          <w:sz w:val="24"/>
+          <w:szCs w:val="24"/>
+          <w:lang w:val="en-US"/>
+        </w:rPr>
+      </w:pPr>
+    </w:p>
+    <w:p>
+      <w:pPr>
+        <w:ind w:left="720"/>
+        <w:jc w:val="both"/>
+        <w:rPr>
+          <w:rFonts w:ascii="Times New Roman" w:hAnsi="Times New Roman" w:cs="Times New Roman"/>
+          <w:sz w:val="24"/>
+          <w:szCs w:val="24"/>
+          <w:lang w:val="en-US"/>
+        </w:rPr>
+      </w:pPr>
+      <w:r>
+        <w:rPr>
+          <w:rFonts w:ascii="Times New Roman" w:hAnsi="Times New Roman" w:cs="Times New Roman"/>
+          <w:sz w:val="24"/>
+          <w:szCs w:val="24"/>
+          <w:lang w:val="en-US"/>
+        </w:rPr>
+        <w:drawing>
+          <wp:inline distT="0" distB="0" distL="0" distR="0" wp14:anchorId="79C0D001" wp14:editId="74F8C1A7">
+            <wp:extent cx="5943600" cy="3324225"/>
+            <wp:effectExtent l="0" t="0" r="0" b="9525"/>
+            <wp:docPr id="11" name="Picture 11"/>
+            <wp:cNvGraphicFramePr>
+              <a:graphicFrameLocks xmlns:a="http://schemas.openxmlformats.org/drawingml/2006/main" noChangeAspect="1"/>
+            </wp:cNvGraphicFramePr>
+            <a:graphic xmlns:a="http://schemas.openxmlformats.org/drawingml/2006/main">
+              <a:graphicData uri="http://schemas.openxmlformats.org/drawingml/2006/picture">
+                <pic:pic xmlns:pic="http://schemas.openxmlformats.org/drawingml/2006/picture">
+                  <pic:nvPicPr>
+                    <pic:cNvPr id="0" name="Picture 3"/>
+                    <pic:cNvPicPr>
+                      <a:picLocks noChangeAspect="1" noChangeArrowheads="1"/>
+                    </pic:cNvPicPr>
+                  </pic:nvPicPr>
+                  <pic:blipFill>
+                    <a:blip r:embed="rId12">
+                      <a:extLst>
+                        <a:ext uri="{28A0092B-C50C-407E-A947-70E740481C1C}">
+                          <a14:useLocalDpi xmlns:a14="http://schemas.microsoft.com/office/drawing/2010/main" val="0"/>
+                        </a:ext>
+                      </a:extLst>
+                    </a:blip>
+                    <a:srcRect/>
+                    <a:stretch>
+                      <a:fillRect/>
+                    </a:stretch>
+                  </pic:blipFill>
+                  <pic:spPr bwMode="auto">
+                    <a:xfrm>
+                      <a:off x="0" y="0"/>
+                      <a:ext cx="5943600" cy="3324225"/>
+                    </a:xfrm>
+                    <a:prstGeom prst="rect">
+                      <a:avLst/>
+                    </a:prstGeom>
+                    <a:noFill/>
+                    <a:ln>
+                      <a:noFill/>
+                    </a:ln>
+                  </pic:spPr>
+                </pic:pic>
+              </a:graphicData>
+            </a:graphic>
+          </wp:inline>
+        </w:drawing>
+      </w:r>
+    </w:p>
+    <w:p>
+      <w:pPr>
+        <w:ind w:left="720"/>
+        <w:jc w:val="both"/>
+        <w:rPr>
+          <w:rFonts w:ascii="Times New Roman" w:hAnsi="Times New Roman" w:cs="Times New Roman"/>
+          <w:sz w:val="24"/>
+          <w:szCs w:val="24"/>
+          <w:lang w:val="en-US"/>
+        </w:rPr>
+      </w:pPr>
+    </w:p>
+    <w:p>
+      <w:pPr>
+        <w:numPr>
+          <w:ilvl w:val="0"/>
+          <w:numId w:val="4"/>
+        </w:numPr>
+        <w:jc w:val="both"/>
+        <w:rPr>
+          <w:rFonts w:ascii="Times New Roman" w:hAnsi="Times New Roman" w:cs="Times New Roman"/>
+          <w:b/>
+          <w:bCs/>
+          <w:i/>
+          <w:iCs/>
+          <w:sz w:val="24"/>
+          <w:szCs w:val="24"/>
+          <w:lang w:val="en-US"/>
+        </w:rPr>
+      </w:pPr>
+      <w:r>
+        <w:rPr>
+          <w:rFonts w:ascii="Times New Roman" w:hAnsi="Times New Roman" w:cs="Times New Roman"/>
+          <w:b/>
+          <w:bCs/>
+          <w:i/>
+          <w:iCs/>
+          <w:sz w:val="24"/>
+          <w:szCs w:val="24"/>
+          <w:lang w:val="en-US"/>
+        </w:rPr>
+        <w:t>Weighted Average Filter</w:t>
+      </w:r>
+    </w:p>
+    <w:p>
+      <w:pPr>
+        <w:ind w:left="720"/>
+        <w:jc w:val="both"/>
+        <w:rPr>
+          <w:rFonts w:ascii="Times New Roman" w:hAnsi="Times New Roman" w:cs="Times New Roman"/>
+          <w:b/>
+          <w:bCs/>
+          <w:sz w:val="24"/>
+          <w:szCs w:val="24"/>
+          <w:lang w:val="en-US"/>
+        </w:rPr>
+      </w:pPr>
+      <w:r>
+        <w:rPr>
+          <w:rFonts w:ascii="Times New Roman" w:hAnsi="Times New Roman" w:cs="Times New Roman"/>
+          <w:b/>
+          <w:bCs/>
+          <w:sz w:val="24"/>
+          <w:szCs w:val="24"/>
+          <w:lang w:val="en-US"/>
+        </w:rPr>
+        <w:lastRenderedPageBreak/>
+        <w:drawing>
+          <wp:inline distT="0" distB="0" distL="0" distR="0" wp14:anchorId="062A1749" wp14:editId="17CC097D">
+            <wp:extent cx="5943600" cy="3324225"/>
+            <wp:effectExtent l="0" t="0" r="0" b="9525"/>
+            <wp:docPr id="12" name="Picture 12"/>
+            <wp:cNvGraphicFramePr>
+              <a:graphicFrameLocks xmlns:a="http://schemas.openxmlformats.org/drawingml/2006/main" noChangeAspect="1"/>
+            </wp:cNvGraphicFramePr>
+            <a:graphic xmlns:a="http://schemas.openxmlformats.org/drawingml/2006/main">
+              <a:graphicData uri="http://schemas.openxmlformats.org/drawingml/2006/picture">
+                <pic:pic xmlns:pic="http://schemas.openxmlformats.org/drawingml/2006/picture">
+                  <pic:nvPicPr>
+                    <pic:cNvPr id="0" name="Picture 4"/>
+                    <pic:cNvPicPr>
+                      <a:picLocks noChangeAspect="1" noChangeArrowheads="1"/>
+                    </pic:cNvPicPr>
+                  </pic:nvPicPr>
+                  <pic:blipFill>
+                    <a:blip r:embed="rId13">
+                      <a:extLst>
+                        <a:ext uri="{28A0092B-C50C-407E-A947-70E740481C1C}">
+                          <a14:useLocalDpi xmlns:a14="http://schemas.microsoft.com/office/drawing/2010/main" val="0"/>
+                        </a:ext>
+                      </a:extLst>
+                    </a:blip>
+                    <a:srcRect/>
+                    <a:stretch>
+                      <a:fillRect/>
+                    </a:stretch>
+                  </pic:blipFill>
+                  <pic:spPr bwMode="auto">
+                    <a:xfrm>
+                      <a:off x="0" y="0"/>
+                      <a:ext cx="5943600" cy="3324225"/>
+                    </a:xfrm>
+                    <a:prstGeom prst="rect">
+                      <a:avLst/>
+                    </a:prstGeom>
+                    <a:noFill/>
+                    <a:ln>
+                      <a:noFill/>
+                    </a:ln>
+                  </pic:spPr>
+                </pic:pic>
+              </a:graphicData>
+            </a:graphic>
+          </wp:inline>
+        </w:drawing>
+      </w:r>
+    </w:p>
+    <w:p>
+      <w:pPr>
+        <w:numPr>
+          <w:ilvl w:val="0"/>
+          <w:numId w:val="4"/>
+        </w:numPr>
+        <w:jc w:val="both"/>
+        <w:rPr>
+          <w:rFonts w:ascii="Times New Roman" w:hAnsi="Times New Roman" w:cs="Times New Roman"/>
+          <w:b/>
+          <w:bCs/>
+          <w:i/>
+          <w:iCs/>
+          <w:sz w:val="24"/>
+          <w:szCs w:val="24"/>
+          <w:lang w:val="en-US"/>
+        </w:rPr>
+      </w:pPr>
+      <w:r>
+        <w:rPr>
+          <w:rFonts w:ascii="Times New Roman" w:hAnsi="Times New Roman" w:cs="Times New Roman"/>
+          <w:b/>
+          <w:bCs/>
+          <w:i/>
+          <w:iCs/>
+          <w:sz w:val="24"/>
+          <w:szCs w:val="24"/>
+          <w:lang w:val="en-US"/>
+        </w:rPr>
+        <w:t>Gaussian Blurring</w:t>
+      </w:r>
+    </w:p>
+    <w:p>
+      <w:pPr>
+        <w:ind w:left="720"/>
+        <w:jc w:val="both"/>
+        <w:rPr>
+          <w:rFonts w:ascii="Times New Roman" w:hAnsi="Times New Roman" w:cs="Times New Roman"/>
+          <w:sz w:val="24"/>
+          <w:szCs w:val="24"/>
+          <w:lang w:val="en-US"/>
+        </w:rPr>
+      </w:pPr>
+      <w:r>
+        <w:rPr>
+          <w:rFonts w:ascii="Times New Roman" w:hAnsi="Times New Roman" w:cs="Times New Roman"/>
+          <w:sz w:val="24"/>
+          <w:szCs w:val="24"/>
+          <w:lang w:val="en-US"/>
+        </w:rPr>
+        <w:drawing>
+          <wp:inline distT="0" distB="0" distL="0" distR="0" wp14:anchorId="0994BC35" wp14:editId="2A04EEC8">
+            <wp:extent cx="5943600" cy="3324225"/>
+            <wp:effectExtent l="0" t="0" r="0" b="9525"/>
+            <wp:docPr id="13" name="Picture 13"/>
+            <wp:cNvGraphicFramePr>
+              <a:graphicFrameLocks xmlns:a="http://schemas.openxmlformats.org/drawingml/2006/main" noChangeAspect="1"/>
+            </wp:cNvGraphicFramePr>
+            <a:graphic xmlns:a="http://schemas.openxmlformats.org/drawingml/2006/main">
+              <a:graphicData uri="http://schemas.openxmlformats.org/drawingml/2006/picture">
+                <pic:pic xmlns:pic="http://schemas.openxmlformats.org/drawingml/2006/picture">
+                  <pic:nvPicPr>
+                    <pic:cNvPr id="0" name="Picture 5"/>
+                    <pic:cNvPicPr>
+                      <a:picLocks noChangeAspect="1" noChangeArrowheads="1"/>
+                    </pic:cNvPicPr>
+                  </pic:nvPicPr>
+                  <pic:blipFill>
+                    <a:blip r:embed="rId14">
+                      <a:extLst>
+                        <a:ext uri="{28A0092B-C50C-407E-A947-70E740481C1C}">
+                          <a14:useLocalDpi xmlns:a14="http://schemas.microsoft.com/office/drawing/2010/main" val="0"/>
+                        </a:ext>
+                      </a:extLst>
+                    </a:blip>
+                    <a:srcRect/>
+                    <a:stretch>
+                      <a:fillRect/>
+                    </a:stretch>
+                  </pic:blipFill>
+                  <pic:spPr bwMode="auto">
+                    <a:xfrm>
+                      <a:off x="0" y="0"/>
+                      <a:ext cx="5943600" cy="3324225"/>
+                    </a:xfrm>
+                    <a:prstGeom prst="rect">
+                      <a:avLst/>
+                    </a:prstGeom>
+                    <a:noFill/>
+                    <a:ln>
+                      <a:noFill/>
+                    </a:ln>
+                  </pic:spPr>
+                </pic:pic>
+              </a:graphicData>
+            </a:graphic>
+          </wp:inline>
+        </w:drawing>
+      </w:r>
+    </w:p>
+    <w:p>
+      <w:pPr>
+        <w:numPr>
+          <w:ilvl w:val="0"/>
+          <w:numId w:val="4"/>
+        </w:numPr>
+        <w:jc w:val="both"/>
+        <w:rPr>
+          <w:rFonts w:ascii="Times New Roman" w:hAnsi="Times New Roman" w:cs="Times New Roman"/>
+          <w:b/>
+          <w:bCs/>
+          <w:i/>
+          <w:iCs/>
+          <w:sz w:val="24"/>
+          <w:szCs w:val="24"/>
+          <w:lang w:val="en-US"/>
+        </w:rPr>
+      </w:pPr>
+      <w:r>
+        <w:rPr>
+          <w:rFonts w:ascii="Times New Roman" w:hAnsi="Times New Roman" w:cs="Times New Roman"/>
+          <w:b/>
+          <w:bCs/>
+          <w:i/>
+          <w:iCs/>
+          <w:sz w:val="24"/>
+          <w:szCs w:val="24"/>
+          <w:lang w:val="en-US"/>
+        </w:rPr>
+        <w:t>Median Filter</w:t>
+      </w:r>
+    </w:p>
+    <w:p>
+      <w:pPr>
+        <w:ind w:left="720"/>
+        <w:jc w:val="both"/>
+        <w:rPr>
+          <w:rFonts w:ascii="Times New Roman" w:hAnsi="Times New Roman" w:cs="Times New Roman"/>
+          <w:b/>
+          <w:bCs/>
+          <w:sz w:val="24"/>
+          <w:szCs w:val="24"/>
+          <w:lang w:val="en-US"/>
+        </w:rPr>
+      </w:pPr>
+      <w:r>
+        <w:rPr>
+          <w:rFonts w:ascii="Times New Roman" w:hAnsi="Times New Roman" w:cs="Times New Roman"/>
+          <w:b/>
+          <w:bCs/>
+          <w:sz w:val="24"/>
+          <w:szCs w:val="24"/>
+          <w:lang w:val="en-US"/>
+        </w:rPr>
+        <w:lastRenderedPageBreak/>
+        <w:drawing>
+          <wp:inline distT="0" distB="0" distL="0" distR="0" wp14:anchorId="1A494AF8" wp14:editId="08CDDD8B">
+            <wp:extent cx="5943600" cy="3324225"/>
+            <wp:effectExtent l="0" t="0" r="0" b="9525"/>
+            <wp:docPr id="15" name="Picture 15"/>
+            <wp:cNvGraphicFramePr>
+              <a:graphicFrameLocks xmlns:a="http://schemas.openxmlformats.org/drawingml/2006/main" noChangeAspect="1"/>
+            </wp:cNvGraphicFramePr>
+            <a:graphic xmlns:a="http://schemas.openxmlformats.org/drawingml/2006/main">
+              <a:graphicData uri="http://schemas.openxmlformats.org/drawingml/2006/picture">
+                <pic:pic xmlns:pic="http://schemas.openxmlformats.org/drawingml/2006/picture">
+                  <pic:nvPicPr>
+                    <pic:cNvPr id="0" name="Picture 7"/>
+                    <pic:cNvPicPr>
+                      <a:picLocks noChangeAspect="1" noChangeArrowheads="1"/>
+                    </pic:cNvPicPr>
+                  </pic:nvPicPr>
+                  <pic:blipFill>
+                    <a:blip r:embed="rId15">
+                      <a:extLst>
+                        <a:ext uri="{28A0092B-C50C-407E-A947-70E740481C1C}">
+                          <a14:useLocalDpi xmlns:a14="http://schemas.microsoft.com/office/drawing/2010/main" val="0"/>
+                        </a:ext>
+                      </a:extLst>
+                    </a:blip>
+                    <a:srcRect/>
+                    <a:stretch>
+                      <a:fillRect/>
+                    </a:stretch>
+                  </pic:blipFill>
+                  <pic:spPr bwMode="auto">
+                    <a:xfrm>
+                      <a:off x="0" y="0"/>
+                      <a:ext cx="5943600" cy="3324225"/>
+                    </a:xfrm>
+                    <a:prstGeom prst="rect">
+                      <a:avLst/>
+                    </a:prstGeom>
+                    <a:noFill/>
+                    <a:ln>
+                      <a:noFill/>
+                    </a:ln>
+                  </pic:spPr>
+                </pic:pic>
+              </a:graphicData>
+            </a:graphic>
+          </wp:inline>
+        </w:drawing>
+      </w:r>
+    </w:p>
+    <w:p>
+      <w:pPr>
+        <w:numPr>
+          <w:ilvl w:val="0"/>
+          <w:numId w:val="4"/>
+        </w:numPr>
+        <w:jc w:val="both"/>
+        <w:rPr>
+          <w:rFonts w:ascii="Times New Roman" w:hAnsi="Times New Roman" w:cs="Times New Roman"/>
+          <w:b/>
+          <w:bCs/>
+          <w:i/>
+          <w:iCs/>
+          <w:sz w:val="24"/>
+          <w:szCs w:val="24"/>
+          <w:lang w:val="en-US"/>
+        </w:rPr>
+      </w:pPr>
+      <w:r>
+        <w:rPr>
+          <w:rFonts w:ascii="Times New Roman" w:hAnsi="Times New Roman" w:cs="Times New Roman"/>
+          <w:b/>
+          <w:bCs/>
+          <w:i/>
+          <w:iCs/>
+          <w:sz w:val="24"/>
+          <w:szCs w:val="24"/>
+          <w:lang w:val="en-US"/>
+        </w:rPr>
+        <w:t>Image Sharpening</w:t>
+      </w:r>
+    </w:p>
+    <w:p>
+      <w:pPr>
+        <w:ind w:left="720"/>
+        <w:jc w:val="both"/>
+        <w:rPr>
+          <w:rFonts w:ascii="Times New Roman" w:hAnsi="Times New Roman" w:cs="Times New Roman"/>
+          <w:sz w:val="24"/>
+          <w:szCs w:val="24"/>
+          <w:lang w:val="en-US"/>
+        </w:rPr>
+      </w:pPr>
+      <w:r>
+        <w:rPr>
+          <w:rFonts w:ascii="Times New Roman" w:hAnsi="Times New Roman" w:cs="Times New Roman"/>
+          <w:sz w:val="24"/>
+          <w:szCs w:val="24"/>
+          <w:lang w:val="en-US"/>
+        </w:rPr>
+        <w:drawing>
+          <wp:inline distT="0" distB="0" distL="0" distR="0" wp14:anchorId="5CB8E1FB" wp14:editId="3BC234C6">
+            <wp:extent cx="5943600" cy="3324225"/>
+            <wp:effectExtent l="0" t="0" r="0" b="9525"/>
+            <wp:docPr id="16" name="Picture 16"/>
+            <wp:cNvGraphicFramePr>
+              <a:graphicFrameLocks xmlns:a="http://schemas.openxmlformats.org/drawingml/2006/main" noChangeAspect="1"/>
+            </wp:cNvGraphicFramePr>
+            <a:graphic xmlns:a="http://schemas.openxmlformats.org/drawingml/2006/main">
+              <a:graphicData uri="http://schemas.openxmlformats.org/drawingml/2006/picture">
+                <pic:pic xmlns:pic="http://schemas.openxmlformats.org/drawingml/2006/picture">
+                  <pic:nvPicPr>
+                    <pic:cNvPr id="0" name="Picture 8"/>
+                    <pic:cNvPicPr>
+                      <a:picLocks noChangeAspect="1" noChangeArrowheads="1"/>
+                    </pic:cNvPicPr>
+                  </pic:nvPicPr>
+                  <pic:blipFill>
+                    <a:blip r:embed="rId16">
+                      <a:extLst>
+                        <a:ext uri="{28A0092B-C50C-407E-A947-70E740481C1C}">
+                          <a14:useLocalDpi xmlns:a14="http://schemas.microsoft.com/office/drawing/2010/main" val="0"/>
+                        </a:ext>
+                      </a:extLst>
+                    </a:blip>
+                    <a:srcRect/>
+                    <a:stretch>
+                      <a:fillRect/>
+                    </a:stretch>
+                  </pic:blipFill>
+                  <pic:spPr bwMode="auto">
+                    <a:xfrm>
+                      <a:off x="0" y="0"/>
+                      <a:ext cx="5943600" cy="3324225"/>
+                    </a:xfrm>
+                    <a:prstGeom prst="rect">
+                      <a:avLst/>
+                    </a:prstGeom>
+                    <a:noFill/>
+                    <a:ln>
+                      <a:noFill/>
+                    </a:ln>
+                  </pic:spPr>
+                </pic:pic>
+              </a:graphicData>
+            </a:graphic>
+          </wp:inline>
+        </w:drawing>
+      </w:r>
+    </w:p>
+    <w:p>
+      <w:pPr>
+        <w:numPr>
+          <w:ilvl w:val="0"/>
+          <w:numId w:val="4"/>
+        </w:numPr>
+        <w:jc w:val="both"/>
+        <w:rPr>
+          <w:rFonts w:ascii="Times New Roman" w:hAnsi="Times New Roman" w:cs="Times New Roman"/>
+          <w:b/>
+          <w:bCs/>
+          <w:i/>
+          <w:iCs/>
+          <w:sz w:val="24"/>
+          <w:szCs w:val="24"/>
+          <w:lang w:val="en-US"/>
+        </w:rPr>
+      </w:pPr>
+      <w:r>
+        <w:rPr>
+          <w:rFonts w:ascii="Times New Roman" w:hAnsi="Times New Roman" w:cs="Times New Roman"/>
+          <w:b/>
+          <w:bCs/>
+          <w:i/>
+          <w:iCs/>
+          <w:sz w:val="24"/>
+          <w:szCs w:val="24"/>
+          <w:lang w:val="en-US"/>
+        </w:rPr>
+        <w:t>Roberts Filter</w:t>
+      </w:r>
+    </w:p>
+    <w:p>
+      <w:pPr>
+        <w:ind w:left="720"/>
+        <w:jc w:val="both"/>
+        <w:rPr>
+          <w:rFonts w:ascii="Times New Roman" w:hAnsi="Times New Roman" w:cs="Times New Roman"/>
+          <w:b/>
+          <w:bCs/>
+          <w:sz w:val="24"/>
+          <w:szCs w:val="24"/>
+          <w:lang w:val="en-US"/>
+        </w:rPr>
+      </w:pPr>
+      <w:r>
+        <w:rPr>
+          <w:rFonts w:ascii="Times New Roman" w:hAnsi="Times New Roman" w:cs="Times New Roman"/>
+          <w:b/>
+          <w:bCs/>
+          <w:sz w:val="24"/>
+          <w:szCs w:val="24"/>
+          <w:lang w:val="en-US"/>
+        </w:rPr>
+        <w:lastRenderedPageBreak/>
+        <w:drawing>
+          <wp:inline distT="0" distB="0" distL="0" distR="0" wp14:anchorId="246F5A8F" wp14:editId="5EF1F67D">
+            <wp:extent cx="5943600" cy="3332480"/>
+            <wp:effectExtent l="0" t="0" r="0" b="1270"/>
+            <wp:docPr id="18" name="Picture 18"/>
+            <wp:cNvGraphicFramePr>
+              <a:graphicFrameLocks xmlns:a="http://schemas.openxmlformats.org/drawingml/2006/main" noChangeAspect="1"/>
+            </wp:cNvGraphicFramePr>
+            <a:graphic xmlns:a="http://schemas.openxmlformats.org/drawingml/2006/main">
+              <a:graphicData uri="http://schemas.openxmlformats.org/drawingml/2006/picture">
+                <pic:pic xmlns:pic="http://schemas.openxmlformats.org/drawingml/2006/picture">
+                  <pic:nvPicPr>
+                    <pic:cNvPr id="1" name=""/>
+                    <pic:cNvPicPr/>
+                  </pic:nvPicPr>
+                  <pic:blipFill>
+                    <a:blip r:embed="rId17"/>
+                    <a:stretch>
+                      <a:fillRect/>
+                    </a:stretch>
+                  </pic:blipFill>
+                  <pic:spPr>
+                    <a:xfrm>
+                      <a:off x="0" y="0"/>
+                      <a:ext cx="5943600" cy="3332480"/>
+                    </a:xfrm>
+                    <a:prstGeom prst="rect">
+                      <a:avLst/>
+                    </a:prstGeom>
+                  </pic:spPr>
+                </pic:pic>
+              </a:graphicData>
+            </a:graphic>
+          </wp:inline>
+        </w:drawing>
+      </w:r>
+    </w:p>
+    <w:p>
+      <w:pPr>
+        <w:numPr>
+          <w:ilvl w:val="0"/>
+          <w:numId w:val="4"/>
+        </w:numPr>
+        <w:jc w:val="both"/>
+        <w:rPr>
+          <w:rFonts w:ascii="Times New Roman" w:hAnsi="Times New Roman" w:cs="Times New Roman"/>
+          <w:b/>
+          <w:bCs/>
+          <w:i/>
+          <w:iCs/>
+          <w:sz w:val="24"/>
+          <w:szCs w:val="24"/>
+          <w:lang w:val="en-US"/>
+        </w:rPr>
+      </w:pPr>
+      <w:r>
+        <w:rPr>
+          <w:rFonts w:ascii="Times New Roman" w:hAnsi="Times New Roman" w:cs="Times New Roman"/>
+          <w:b/>
+          <w:bCs/>
+          <w:i/>
+          <w:iCs/>
+          <w:sz w:val="24"/>
+          <w:szCs w:val="24"/>
+          <w:lang w:val="en-US"/>
+        </w:rPr>
+        <w:t>Sobel Filter</w:t>
+      </w:r>
+    </w:p>
+    <w:p>
+      <w:pPr>
+        <w:ind w:left="720"/>
+        <w:jc w:val="both"/>
+        <w:rPr>
+          <w:rFonts w:ascii="Times New Roman" w:hAnsi="Times New Roman" w:cs="Times New Roman"/>
+          <w:b/>
+          <w:bCs/>
+          <w:sz w:val="24"/>
+          <w:szCs w:val="24"/>
+          <w:lang w:val="en-US"/>
+        </w:rPr>
+      </w:pPr>
+      <w:r>
+        <w:rPr>
+          <w:rFonts w:ascii="Times New Roman" w:hAnsi="Times New Roman" w:cs="Times New Roman"/>
+          <w:b/>
+          <w:bCs/>
+          <w:sz w:val="24"/>
+          <w:szCs w:val="24"/>
+          <w:lang w:val="en-US"/>
+        </w:rPr>
+        <w:drawing>
+          <wp:inline distT="0" distB="0" distL="0" distR="0" wp14:anchorId="038A11C0" wp14:editId="62D79B49">
+            <wp:extent cx="5943600" cy="3325495"/>
+            <wp:effectExtent l="0" t="0" r="0" b="8255"/>
+            <wp:docPr id="19" name="Picture 19"/>
+            <wp:cNvGraphicFramePr>
+              <a:graphicFrameLocks xmlns:a="http://schemas.openxmlformats.org/drawingml/2006/main" noChangeAspect="1"/>
+            </wp:cNvGraphicFramePr>
+            <a:graphic xmlns:a="http://schemas.openxmlformats.org/drawingml/2006/main">
+              <a:graphicData uri="http://schemas.openxmlformats.org/drawingml/2006/picture">
+                <pic:pic xmlns:pic="http://schemas.openxmlformats.org/drawingml/2006/picture">
+                  <pic:nvPicPr>
+                    <pic:cNvPr id="1" name=""/>
+                    <pic:cNvPicPr/>
+                  </pic:nvPicPr>
+                  <pic:blipFill>
+                    <a:blip r:embed="rId18"/>
+                    <a:stretch>
+                      <a:fillRect/>
+                    </a:stretch>
+                  </pic:blipFill>
+                  <pic:spPr>
+                    <a:xfrm>
+                      <a:off x="0" y="0"/>
+                      <a:ext cx="5943600" cy="3325495"/>
+                    </a:xfrm>
+                    <a:prstGeom prst="rect">
+                      <a:avLst/>
+                    </a:prstGeom>
+                  </pic:spPr>
+                </pic:pic>
+              </a:graphicData>
+            </a:graphic>
+          </wp:inline>
+        </w:drawing>
+      </w:r>
+    </w:p>
+    <w:p>
+      <w:pPr>
+        <w:numPr>
+          <w:ilvl w:val="0"/>
+          <w:numId w:val="4"/>
+        </w:numPr>
+        <w:jc w:val="both"/>
+        <w:rPr>
+          <w:rFonts w:ascii="Times New Roman" w:hAnsi="Times New Roman" w:cs="Times New Roman"/>
+          <w:b/>
+          <w:bCs/>
+          <w:i/>
+          <w:iCs/>
+          <w:sz w:val="24"/>
+          <w:szCs w:val="24"/>
+          <w:lang w:val="en-US"/>
+        </w:rPr>
+      </w:pPr>
+      <w:r>
+        <w:rPr>
+          <w:rFonts w:ascii="Times New Roman" w:hAnsi="Times New Roman" w:cs="Times New Roman"/>
+          <w:b/>
+          <w:bCs/>
+          <w:i/>
+          <w:iCs/>
+          <w:sz w:val="24"/>
+          <w:szCs w:val="24"/>
+          <w:lang w:val="en-US"/>
+        </w:rPr>
+        <w:t>Gamma Transform</w:t>
+      </w:r>
+    </w:p>
+    <w:p>
+      <w:pPr>
+        <w:ind w:left="720"/>
+        <w:jc w:val="both"/>
+        <w:rPr>
+          <w:rFonts w:ascii="Times New Roman" w:hAnsi="Times New Roman" w:cs="Times New Roman"/>
+          <w:sz w:val="24"/>
+          <w:szCs w:val="24"/>
+          <w:lang w:val="en-US"/>
+        </w:rPr>
+      </w:pPr>
+      <w:r>
+        <w:rPr>
+          <w:rFonts w:ascii="Times New Roman" w:hAnsi="Times New Roman" w:cs="Times New Roman"/>
+          <w:sz w:val="24"/>
+          <w:szCs w:val="24"/>
+          <w:lang w:val="en-US"/>
+        </w:rPr>
+        <w:lastRenderedPageBreak/>
+        <w:drawing>
+          <wp:inline distT="0" distB="0" distL="0" distR="0" wp14:anchorId="046D23A1" wp14:editId="69FC7E60">
+            <wp:extent cx="5943600" cy="3324225"/>
+            <wp:effectExtent l="0" t="0" r="0" b="9525"/>
+            <wp:docPr id="20" name="Picture 20"/>
+            <wp:cNvGraphicFramePr>
+              <a:graphicFrameLocks xmlns:a="http://schemas.openxmlformats.org/drawingml/2006/main" noChangeAspect="1"/>
+            </wp:cNvGraphicFramePr>
+            <a:graphic xmlns:a="http://schemas.openxmlformats.org/drawingml/2006/main">
+              <a:graphicData uri="http://schemas.openxmlformats.org/drawingml/2006/picture">
+                <pic:pic xmlns:pic="http://schemas.openxmlformats.org/drawingml/2006/picture">
+                  <pic:nvPicPr>
+                    <pic:cNvPr id="0" name="Picture 10"/>
+                    <pic:cNvPicPr>
+                      <a:picLocks noChangeAspect="1" noChangeArrowheads="1"/>
+                    </pic:cNvPicPr>
+                  </pic:nvPicPr>
+                  <pic:blipFill>
+                    <a:blip r:embed="rId19">
+                      <a:extLst>
+                        <a:ext uri="{28A0092B-C50C-407E-A947-70E740481C1C}">
+                          <a14:useLocalDpi xmlns:a14="http://schemas.microsoft.com/office/drawing/2010/main" val="0"/>
+                        </a:ext>
+                      </a:extLst>
+                    </a:blip>
+                    <a:srcRect/>
+                    <a:stretch>
+                      <a:fillRect/>
+                    </a:stretch>
+                  </pic:blipFill>
+                  <pic:spPr bwMode="auto">
+                    <a:xfrm>
+                      <a:off x="0" y="0"/>
+                      <a:ext cx="5943600" cy="3324225"/>
+                    </a:xfrm>
+                    <a:prstGeom prst="rect">
+                      <a:avLst/>
+                    </a:prstGeom>
+                    <a:noFill/>
+                    <a:ln>
+                      <a:noFill/>
+                    </a:ln>
+                  </pic:spPr>
+                </pic:pic>
+              </a:graphicData>
+            </a:graphic>
+          </wp:inline>
+        </w:drawing>
+      </w:r>
+    </w:p>
+    <w:p>
+      <w:pPr>
+        <w:numPr>
+          <w:ilvl w:val="0"/>
+          <w:numId w:val="4"/>
+        </w:numPr>
+        <w:jc w:val="both"/>
+        <w:rPr>
+          <w:rFonts w:ascii="Times New Roman" w:hAnsi="Times New Roman" w:cs="Times New Roman"/>
+          <w:b/>
+          <w:bCs/>
+          <w:i/>
+          <w:iCs/>
+          <w:sz w:val="24"/>
+          <w:szCs w:val="24"/>
+          <w:lang w:val="en-US"/>
+        </w:rPr>
+      </w:pPr>
+      <w:r>
+        <w:rPr>
+          <w:rFonts w:ascii="Times New Roman" w:hAnsi="Times New Roman" w:cs="Times New Roman"/>
+          <w:b/>
+          <w:bCs/>
+          <w:i/>
+          <w:iCs/>
+          <w:sz w:val="24"/>
+          <w:szCs w:val="24"/>
+          <w:lang w:val="en-US"/>
+        </w:rPr>
+        <w:t>Log Transform</w:t>
+      </w:r>
+    </w:p>
+    <w:p>
+      <w:pPr>
+        <w:ind w:left="720"/>
+        <w:jc w:val="both"/>
+        <w:rPr>
+          <w:rFonts w:ascii="Times New Roman" w:hAnsi="Times New Roman" w:cs="Times New Roman"/>
+          <w:sz w:val="24"/>
+          <w:szCs w:val="24"/>
+          <w:lang w:val="en-US"/>
+        </w:rPr>
+      </w:pPr>
+      <w:r>
+        <w:rPr>
+          <w:rFonts w:ascii="Times New Roman" w:hAnsi="Times New Roman" w:cs="Times New Roman"/>
+          <w:sz w:val="24"/>
+          <w:szCs w:val="24"/>
+          <w:lang w:val="en-US"/>
+        </w:rPr>
+        <w:drawing>
+          <wp:inline distT="0" distB="0" distL="0" distR="0" wp14:anchorId="16890D22" wp14:editId="22C9862E">
+            <wp:extent cx="5943600" cy="3324225"/>
+            <wp:effectExtent l="0" t="0" r="0" b="9525"/>
+            <wp:docPr id="21" name="Picture 21"/>
+            <wp:cNvGraphicFramePr>
+              <a:graphicFrameLocks xmlns:a="http://schemas.openxmlformats.org/drawingml/2006/main" noChangeAspect="1"/>
+            </wp:cNvGraphicFramePr>
+            <a:graphic xmlns:a="http://schemas.openxmlformats.org/drawingml/2006/main">
+              <a:graphicData uri="http://schemas.openxmlformats.org/drawingml/2006/picture">
+                <pic:pic xmlns:pic="http://schemas.openxmlformats.org/drawingml/2006/picture">
+                  <pic:nvPicPr>
+                    <pic:cNvPr id="0" name="Picture 11"/>
+                    <pic:cNvPicPr>
+                      <a:picLocks noChangeAspect="1" noChangeArrowheads="1"/>
+                    </pic:cNvPicPr>
+                  </pic:nvPicPr>
+                  <pic:blipFill>
+                    <a:blip r:embed="rId20">
+                      <a:extLst>
+                        <a:ext uri="{28A0092B-C50C-407E-A947-70E740481C1C}">
+                          <a14:useLocalDpi xmlns:a14="http://schemas.microsoft.com/office/drawing/2010/main" val="0"/>
+                        </a:ext>
+                      </a:extLst>
+                    </a:blip>
+                    <a:srcRect/>
+                    <a:stretch>
+                      <a:fillRect/>
+                    </a:stretch>
+                  </pic:blipFill>
+                  <pic:spPr bwMode="auto">
+                    <a:xfrm>
+                      <a:off x="0" y="0"/>
+                      <a:ext cx="5943600" cy="3324225"/>
+                    </a:xfrm>
+                    <a:prstGeom prst="rect">
+                      <a:avLst/>
+                    </a:prstGeom>
+                    <a:noFill/>
+                    <a:ln>
+                      <a:noFill/>
+                    </a:ln>
+                  </pic:spPr>
+                </pic:pic>
+              </a:graphicData>
+            </a:graphic>
+          </wp:inline>
+        </w:drawing>
+      </w:r>
+    </w:p>
+    <w:p>
+      <w:pPr>
+        <w:ind w:left="720"/>
+        <w:jc w:val="both"/>
+        <w:rPr>
+          <w:rFonts w:ascii="Times New Roman" w:hAnsi="Times New Roman" w:cs="Times New Roman"/>
+          <w:sz w:val="24"/>
+          <w:szCs w:val="24"/>
+          <w:lang w:val="en-US"/>
+        </w:rPr>
+      </w:pPr>
+      <w:r>
+        <w:rPr>
+          <w:rFonts w:ascii="Times New Roman" w:hAnsi="Times New Roman" w:cs="Times New Roman"/>
+          <w:sz w:val="24"/>
+          <w:szCs w:val="24"/>
+          <w:lang w:val="en-US"/>
+        </w:rPr>
+        <w:t>Details)</w:t>
+      </w:r>
+    </w:p>
+    <w:p>
+      <w:pPr>
+        <w:ind w:left="720"/>
+        <w:jc w:val="both"/>
+        <w:rPr>
+          <w:rFonts w:ascii="Times New Roman" w:hAnsi="Times New Roman" w:cs="Times New Roman"/>
+          <w:sz w:val="24"/>
+          <w:szCs w:val="24"/>
+          <w:lang w:val="en-US"/>
+        </w:rPr>
+      </w:pPr>
+    </w:p>
+    <w:p>
+      <w:pPr>
+        <w:ind w:left="720"/>
+        <w:jc w:val="both"/>
+        <w:rPr>
+          <w:rFonts w:ascii="Times New Roman" w:hAnsi="Times New Roman" w:cs="Times New Roman"/>
+          <w:sz w:val="24"/>
+          <w:szCs w:val="24"/>
+          <w:lang w:val="en-US"/>
+        </w:rPr>
+      </w:pPr>
+      <w:r>
+        <w:rPr>
+          <w:rFonts w:ascii="Times New Roman" w:hAnsi="Times New Roman" w:cs="Times New Roman"/>
+          <w:sz w:val="24"/>
+          <w:szCs w:val="24"/>
+          <w:lang w:val="en-US"/>
+        </w:rPr>
+        <w:t>5.b Image Processing in Frequency Domain</w:t>
+      </w:r>
+      <w:r>
+        <w:rPr>
+          <w:rFonts w:ascii="Times New Roman" w:hAnsi="Times New Roman" w:cs="Times New Roman"/>
+          <w:sz w:val="24"/>
+          <w:szCs w:val="24"/>
+          <w:lang w:val="en-US"/>
+        </w:rPr>
+        <w:t xml:space="preserve"> </w:t>
+      </w:r>
+      <w:r>
+        <w:rPr>
+          <w:rFonts w:ascii="Times New Roman" w:hAnsi="Times New Roman" w:cs="Times New Roman"/>
+          <w:sz w:val="24"/>
+          <w:szCs w:val="24"/>
+          <w:lang w:val="en-US"/>
+        </w:rPr>
+        <w:t>(Filter Details)</w:t>
+      </w:r>
+    </w:p>
+    <w:p>
+      <w:pPr>
+        <w:jc w:val="both"/>
+        <w:rPr>
+          <w:rFonts w:ascii="Times New Roman" w:hAnsi="Times New Roman" w:cs="Times New Roman"/>
+          <w:sz w:val="24"/>
+          <w:szCs w:val="24"/>
+          <w:lang w:val="en-US"/>
+        </w:rPr>
+      </w:pPr>
+      <w:r>
+        <w:rPr>
+          <w:rFonts w:ascii="Times New Roman" w:hAnsi="Times New Roman" w:cs="Times New Roman"/>
+          <w:sz w:val="24"/>
+          <w:szCs w:val="24"/>
+          <w:lang w:val="en-US"/>
+        </w:rPr>
+        <w:t>6.List of Features</w:t>
+      </w:r>
+    </w:p>
+    <w:p>
+      <w:pPr>
+        <w:jc w:val="both"/>
+        <w:rPr>
+          <w:rFonts w:ascii="Times New Roman" w:hAnsi="Times New Roman" w:cs="Times New Roman"/>
+          <w:sz w:val="24"/>
+          <w:szCs w:val="24"/>
+          <w:lang w:val="en-US"/>
+        </w:rPr>
+      </w:pPr>
+      <w:r>
+        <w:rPr>
+          <w:rFonts w:ascii="Times New Roman" w:hAnsi="Times New Roman" w:cs="Times New Roman"/>
+          <w:sz w:val="24"/>
+          <w:szCs w:val="24"/>
+          <w:lang w:val="en-US"/>
+        </w:rPr>
+        <w:t>[</w:t>
       </w:r>
       <w:proofErr w:type="gramStart"/>
       <w:r>
@@ -847,111 +2558,13 @@
           <w:szCs w:val="24"/>
           <w:lang w:val="en-US"/>
         </w:rPr>
-        <w:t>Domain(</w:t>
+        <w:t>refer :</w:t>
       </w:r>
       <w:proofErr w:type="gramEnd"/>
       <w:r>
-        <w:rPr>
-          <w:rFonts w:ascii="Times New Roman" w:hAnsi="Times New Roman" w:cs="Times New Roman"/>
-          <w:sz w:val="24"/>
-          <w:szCs w:val="24"/>
-          <w:lang w:val="en-US"/>
-        </w:rPr>
-        <w:t>Filter Details)</w:t>
-      </w:r>
-    </w:p>
-    <w:p>
-      <w:pPr>
-        <w:ind w:left="720"/>
-        <w:rPr>
-          <w:rFonts w:ascii="Times New Roman" w:hAnsi="Times New Roman" w:cs="Times New Roman"/>
-          <w:sz w:val="24"/>
-          <w:szCs w:val="24"/>
-          <w:lang w:val="en-US"/>
-        </w:rPr>
-      </w:pPr>
-      <w:r>
-        <w:rPr>
-          <w:rFonts w:ascii="Times New Roman" w:hAnsi="Times New Roman" w:cs="Times New Roman"/>
-          <w:sz w:val="24"/>
-          <w:szCs w:val="24"/>
-          <w:lang w:val="en-US"/>
-        </w:rPr>
-        <w:t xml:space="preserve">5.b Image Processing in Frequency </w:t>
-      </w:r>
-      <w:proofErr w:type="gramStart"/>
-      <w:r>
-        <w:rPr>
-          <w:rFonts w:ascii="Times New Roman" w:hAnsi="Times New Roman" w:cs="Times New Roman"/>
-          <w:sz w:val="24"/>
-          <w:szCs w:val="24"/>
-          <w:lang w:val="en-US"/>
-        </w:rPr>
-        <w:t>Domain(</w:t>
-      </w:r>
-      <w:proofErr w:type="gramEnd"/>
-      <w:r>
-        <w:rPr>
-          <w:rFonts w:ascii="Times New Roman" w:hAnsi="Times New Roman" w:cs="Times New Roman"/>
-          <w:sz w:val="24"/>
-          <w:szCs w:val="24"/>
-          <w:lang w:val="en-US"/>
-        </w:rPr>
-        <w:t>Filter Details)</w:t>
-      </w:r>
-    </w:p>
-    <w:p>
-      <w:pPr>
-        <w:rPr>
-          <w:rFonts w:ascii="Times New Roman" w:hAnsi="Times New Roman" w:cs="Times New Roman"/>
-          <w:sz w:val="24"/>
-          <w:szCs w:val="24"/>
-          <w:lang w:val="en-US"/>
-        </w:rPr>
-      </w:pPr>
-      <w:r>
-        <w:rPr>
-          <w:rFonts w:ascii="Times New Roman" w:hAnsi="Times New Roman" w:cs="Times New Roman"/>
-          <w:sz w:val="24"/>
-          <w:szCs w:val="24"/>
-          <w:lang w:val="en-US"/>
-        </w:rPr>
-        <w:t>6.List of Features</w:t>
-      </w:r>
-    </w:p>
-    <w:p>
-      <w:pPr>
-        <w:rPr>
-          <w:rFonts w:ascii="Times New Roman" w:hAnsi="Times New Roman" w:cs="Times New Roman"/>
-          <w:sz w:val="24"/>
-          <w:szCs w:val="24"/>
-          <w:lang w:val="en-US"/>
-        </w:rPr>
-      </w:pPr>
-      <w:r>
-        <w:rPr>
-          <w:rFonts w:ascii="Times New Roman" w:hAnsi="Times New Roman" w:cs="Times New Roman"/>
-          <w:sz w:val="24"/>
-          <w:szCs w:val="24"/>
-          <w:lang w:val="en-US"/>
-        </w:rPr>
-        <w:t>[</w:t>
-      </w:r>
-      <w:proofErr w:type="gramStart"/>
-      <w:r>
-        <w:rPr>
-          <w:rFonts w:ascii="Times New Roman" w:hAnsi="Times New Roman" w:cs="Times New Roman"/>
-          <w:sz w:val="24"/>
-          <w:szCs w:val="24"/>
-          <w:lang w:val="en-US"/>
-        </w:rPr>
-        <w:t>refer :</w:t>
-      </w:r>
-      <w:proofErr w:type="gramEnd"/>
-      <w:r>
         <w:t xml:space="preserve"> </w:t>
       </w:r>
-      <w:hyperlink r:id="rId8" w:history="1">
+      <w:hyperlink r:id="rId21" w:history="1">
         <w:r>
           <w:rPr>
             <w:rStyle w:val="Hyperlink"/>
@@ -966,14 +2579,15 @@
     </w:p>
     <w:p>
       <w:pPr>
-        <w:rPr>
-          <w:rFonts w:ascii="Times New Roman" w:hAnsi="Times New Roman" w:cs="Times New Roman"/>
-          <w:sz w:val="24"/>
-          <w:szCs w:val="24"/>
-          <w:lang w:val="en-US"/>
-        </w:rPr>
-      </w:pPr>
-      <w:hyperlink r:id="rId9" w:history="1">
+        <w:jc w:val="both"/>
+        <w:rPr>
+          <w:rFonts w:ascii="Times New Roman" w:hAnsi="Times New Roman" w:cs="Times New Roman"/>
+          <w:sz w:val="24"/>
+          <w:szCs w:val="24"/>
+          <w:lang w:val="en-US"/>
+        </w:rPr>
+      </w:pPr>
+      <w:hyperlink r:id="rId22" w:history="1">
         <w:r>
           <w:rPr>
             <w:rStyle w:val="Hyperlink"/>
@@ -997,14 +2611,15 @@
     </w:p>
     <w:p>
       <w:pPr>
-        <w:rPr>
-          <w:rFonts w:ascii="Times New Roman" w:hAnsi="Times New Roman" w:cs="Times New Roman"/>
-          <w:sz w:val="24"/>
-          <w:szCs w:val="24"/>
-          <w:lang w:val="en-US"/>
-        </w:rPr>
-      </w:pPr>
-      <w:hyperlink r:id="rId10" w:history="1">
+        <w:jc w:val="both"/>
+        <w:rPr>
+          <w:rFonts w:ascii="Times New Roman" w:hAnsi="Times New Roman" w:cs="Times New Roman"/>
+          <w:sz w:val="24"/>
+          <w:szCs w:val="24"/>
+          <w:lang w:val="en-US"/>
+        </w:rPr>
+      </w:pPr>
+      <w:hyperlink r:id="rId23" w:history="1">
         <w:r>
           <w:rPr>
             <w:rStyle w:val="Hyperlink"/>
@@ -1044,6 +2659,7 @@
           </w:tcPr>
           <w:p>
             <w:pPr>
+              <w:jc w:val="both"/>
               <w:rPr>
                 <w:rFonts w:ascii="Times New Roman" w:hAnsi="Times New Roman" w:cs="Times New Roman"/>
                 <w:sz w:val="24"/>
@@ -1068,6 +2684,7 @@
           </w:tcPr>
           <w:p>
             <w:pPr>
+              <w:jc w:val="both"/>
               <w:rPr>
                 <w:rFonts w:ascii="Times New Roman" w:hAnsi="Times New Roman" w:cs="Times New Roman"/>
                 <w:sz w:val="24"/>
@@ -1092,6 +2709,7 @@
           </w:tcPr>
           <w:p>
             <w:pPr>
+              <w:jc w:val="both"/>
               <w:rPr>
                 <w:rFonts w:ascii="Times New Roman" w:hAnsi="Times New Roman" w:cs="Times New Roman"/>
                 <w:sz w:val="24"/>
@@ -1111,6 +2729,7 @@
           </w:p>
           <w:p>
             <w:pPr>
+              <w:jc w:val="both"/>
               <w:rPr>
                 <w:rFonts w:ascii="Times New Roman" w:hAnsi="Times New Roman" w:cs="Times New Roman"/>
                 <w:sz w:val="24"/>
@@ -1137,6 +2756,7 @@
           </w:tcPr>
           <w:p>
             <w:pPr>
+              <w:jc w:val="both"/>
               <w:rPr>
                 <w:rFonts w:ascii="Times New Roman" w:hAnsi="Times New Roman" w:cs="Times New Roman"/>
                 <w:sz w:val="24"/>
@@ -1161,6 +2781,7 @@
           </w:tcPr>
           <w:p>
             <w:pPr>
+              <w:jc w:val="both"/>
               <w:rPr>
                 <w:rFonts w:ascii="Times New Roman" w:hAnsi="Times New Roman" w:cs="Times New Roman"/>
                 <w:sz w:val="24"/>
@@ -1176,6 +2797,7 @@
           </w:tcPr>
           <w:p>
             <w:pPr>
+              <w:jc w:val="both"/>
               <w:rPr>
                 <w:rFonts w:ascii="Times New Roman" w:hAnsi="Times New Roman" w:cs="Times New Roman"/>
                 <w:sz w:val="24"/>
@@ -1193,6 +2815,7 @@
           </w:tcPr>
           <w:p>
             <w:pPr>
+              <w:jc w:val="both"/>
               <w:rPr>
                 <w:rFonts w:ascii="Times New Roman" w:hAnsi="Times New Roman" w:cs="Times New Roman"/>
                 <w:sz w:val="24"/>
@@ -1217,6 +2840,7 @@
           </w:tcPr>
           <w:p>
             <w:pPr>
+              <w:jc w:val="both"/>
               <w:rPr>
                 <w:rFonts w:ascii="Times New Roman" w:hAnsi="Times New Roman" w:cs="Times New Roman"/>
                 <w:sz w:val="24"/>
@@ -1232,6 +2856,7 @@
           </w:tcPr>
           <w:p>
             <w:pPr>
+              <w:jc w:val="both"/>
               <w:rPr>
                 <w:rFonts w:ascii="Times New Roman" w:hAnsi="Times New Roman" w:cs="Times New Roman"/>
                 <w:sz w:val="24"/>
@@ -1249,6 +2874,7 @@
           </w:tcPr>
           <w:p>
             <w:pPr>
+              <w:jc w:val="both"/>
               <w:rPr>
                 <w:rFonts w:ascii="Times New Roman" w:hAnsi="Times New Roman" w:cs="Times New Roman"/>
                 <w:sz w:val="24"/>
@@ -1264,6 +2890,7 @@
           </w:tcPr>
           <w:p>
             <w:pPr>
+              <w:jc w:val="both"/>
               <w:rPr>
                 <w:rFonts w:ascii="Times New Roman" w:hAnsi="Times New Roman" w:cs="Times New Roman"/>
                 <w:sz w:val="24"/>
@@ -1279,6 +2906,7 @@
           </w:tcPr>
           <w:p>
             <w:pPr>
+              <w:jc w:val="both"/>
               <w:rPr>
                 <w:rFonts w:ascii="Times New Roman" w:hAnsi="Times New Roman" w:cs="Times New Roman"/>
                 <w:sz w:val="24"/>
@@ -1296,6 +2924,7 @@
           </w:tcPr>
           <w:p>
             <w:pPr>
+              <w:jc w:val="both"/>
               <w:rPr>
                 <w:rFonts w:ascii="Times New Roman" w:hAnsi="Times New Roman" w:cs="Times New Roman"/>
                 <w:sz w:val="24"/>
@@ -1311,6 +2940,7 @@
           </w:tcPr>
           <w:p>
             <w:pPr>
+              <w:jc w:val="both"/>
               <w:rPr>
                 <w:rFonts w:ascii="Times New Roman" w:hAnsi="Times New Roman" w:cs="Times New Roman"/>
                 <w:sz w:val="24"/>
@@ -1326,6 +2956,7 @@
           </w:tcPr>
           <w:p>
             <w:pPr>
+              <w:jc w:val="both"/>
               <w:rPr>
                 <w:rFonts w:ascii="Times New Roman" w:hAnsi="Times New Roman" w:cs="Times New Roman"/>
                 <w:sz w:val="24"/>
@@ -1343,6 +2974,7 @@
           </w:tcPr>
           <w:p>
             <w:pPr>
+              <w:jc w:val="both"/>
               <w:rPr>
                 <w:rFonts w:ascii="Times New Roman" w:hAnsi="Times New Roman" w:cs="Times New Roman"/>
                 <w:sz w:val="24"/>
@@ -1358,6 +2990,7 @@
           </w:tcPr>
           <w:p>
             <w:pPr>
+              <w:jc w:val="both"/>
               <w:rPr>
                 <w:rFonts w:ascii="Times New Roman" w:hAnsi="Times New Roman" w:cs="Times New Roman"/>
                 <w:sz w:val="24"/>
@@ -1373,6 +3006,7 @@
           </w:tcPr>
           <w:p>
             <w:pPr>
+              <w:jc w:val="both"/>
               <w:rPr>
                 <w:rFonts w:ascii="Times New Roman" w:hAnsi="Times New Roman" w:cs="Times New Roman"/>
                 <w:sz w:val="24"/>
@@ -1386,16 +3020,18 @@
     </w:tbl>
     <w:p>
       <w:pPr>
-        <w:rPr>
-          <w:rFonts w:ascii="Times New Roman" w:hAnsi="Times New Roman" w:cs="Times New Roman"/>
-          <w:sz w:val="24"/>
-          <w:szCs w:val="24"/>
-          <w:lang w:val="en-US"/>
-        </w:rPr>
-      </w:pPr>
-    </w:p>
-    <w:p>
-      <w:pPr>
+        <w:jc w:val="both"/>
+        <w:rPr>
+          <w:rFonts w:ascii="Times New Roman" w:hAnsi="Times New Roman" w:cs="Times New Roman"/>
+          <w:sz w:val="24"/>
+          <w:szCs w:val="24"/>
+          <w:lang w:val="en-US"/>
+        </w:rPr>
+      </w:pPr>
+    </w:p>
+    <w:p>
+      <w:pPr>
+        <w:jc w:val="both"/>
         <w:rPr>
           <w:rFonts w:ascii="Times New Roman" w:hAnsi="Times New Roman" w:cs="Times New Roman"/>
           <w:sz w:val="24"/>
@@ -1415,6 +3051,7 @@
     </w:p>
     <w:p>
       <w:pPr>
+        <w:jc w:val="both"/>
         <w:rPr>
           <w:rFonts w:ascii="Times New Roman" w:hAnsi="Times New Roman" w:cs="Times New Roman"/>
           <w:sz w:val="24"/>
@@ -1434,6 +3071,7 @@
     </w:p>
     <w:p>
       <w:pPr>
+        <w:jc w:val="both"/>
         <w:rPr>
           <w:rFonts w:ascii="Times New Roman" w:eastAsia="Times New Roman" w:hAnsi="Times New Roman" w:cs="Times New Roman"/>
           <w:sz w:val="24"/>
@@ -1473,6 +3111,7 @@
       <w:pPr>
         <w:spacing w:after="0" w:line="240" w:lineRule="auto"/>
         <w:ind w:firstLine="720"/>
+        <w:jc w:val="both"/>
         <w:rPr>
           <w:rFonts w:ascii="Times New Roman" w:eastAsia="Times New Roman" w:hAnsi="Times New Roman" w:cs="Times New Roman"/>
           <w:sz w:val="24"/>
@@ -1494,6 +3133,7 @@
       <w:pPr>
         <w:spacing w:after="0" w:line="240" w:lineRule="auto"/>
         <w:ind w:firstLine="720"/>
+        <w:jc w:val="both"/>
         <w:rPr>
           <w:rFonts w:ascii="Times New Roman" w:eastAsia="Times New Roman" w:hAnsi="Times New Roman" w:cs="Times New Roman"/>
           <w:sz w:val="24"/>
@@ -1515,6 +3155,7 @@
       <w:pPr>
         <w:spacing w:after="0" w:line="240" w:lineRule="auto"/>
         <w:ind w:firstLine="720"/>
+        <w:jc w:val="both"/>
         <w:rPr>
           <w:rFonts w:ascii="Times New Roman" w:eastAsia="Times New Roman" w:hAnsi="Times New Roman" w:cs="Times New Roman"/>
           <w:sz w:val="24"/>
@@ -1554,16 +3195,18 @@
     </w:p>
     <w:p>
       <w:pPr>
-        <w:rPr>
-          <w:rFonts w:ascii="Times New Roman" w:hAnsi="Times New Roman" w:cs="Times New Roman"/>
-          <w:sz w:val="24"/>
-          <w:szCs w:val="24"/>
-          <w:lang w:val="en-US"/>
-        </w:rPr>
-      </w:pPr>
-    </w:p>
-    <w:p>
-      <w:pPr>
+        <w:jc w:val="both"/>
+        <w:rPr>
+          <w:rFonts w:ascii="Times New Roman" w:hAnsi="Times New Roman" w:cs="Times New Roman"/>
+          <w:sz w:val="24"/>
+          <w:szCs w:val="24"/>
+          <w:lang w:val="en-US"/>
+        </w:rPr>
+      </w:pPr>
+    </w:p>
+    <w:p>
+      <w:pPr>
+        <w:jc w:val="both"/>
         <w:rPr>
           <w:rFonts w:ascii="Times New Roman" w:hAnsi="Times New Roman" w:cs="Times New Roman"/>
           <w:sz w:val="24"/>
@@ -1583,6 +3226,7 @@
     </w:p>
     <w:p>
       <w:pPr>
+        <w:jc w:val="both"/>
         <w:rPr>
           <w:rFonts w:ascii="Times New Roman" w:hAnsi="Times New Roman" w:cs="Times New Roman"/>
           <w:sz w:val="24"/>
@@ -1604,6 +3248,7 @@
     <w:p>
       <w:pPr>
         <w:ind w:firstLine="720"/>
+        <w:jc w:val="both"/>
         <w:rPr>
           <w:rFonts w:ascii="Times New Roman" w:hAnsi="Times New Roman" w:cs="Times New Roman"/>
           <w:sz w:val="24"/>
@@ -1624,6 +3269,7 @@
     <w:p>
       <w:pPr>
         <w:ind w:firstLine="720"/>
+        <w:jc w:val="both"/>
         <w:rPr>
           <w:rFonts w:ascii="Times New Roman" w:hAnsi="Times New Roman" w:cs="Times New Roman"/>
           <w:sz w:val="24"/>
@@ -1644,16 +3290,18 @@
     <w:p>
       <w:pPr>
         <w:ind w:firstLine="720"/>
-        <w:rPr>
-          <w:rFonts w:ascii="Times New Roman" w:hAnsi="Times New Roman" w:cs="Times New Roman"/>
-          <w:sz w:val="24"/>
-          <w:szCs w:val="24"/>
-          <w:lang w:val="en-US"/>
-        </w:rPr>
-      </w:pPr>
-    </w:p>
-    <w:p>
-      <w:pPr>
+        <w:jc w:val="both"/>
+        <w:rPr>
+          <w:rFonts w:ascii="Times New Roman" w:hAnsi="Times New Roman" w:cs="Times New Roman"/>
+          <w:sz w:val="24"/>
+          <w:szCs w:val="24"/>
+          <w:lang w:val="en-US"/>
+        </w:rPr>
+      </w:pPr>
+    </w:p>
+    <w:p>
+      <w:pPr>
+        <w:jc w:val="both"/>
         <w:rPr>
           <w:rFonts w:ascii="Times New Roman" w:hAnsi="Times New Roman" w:cs="Times New Roman"/>
           <w:sz w:val="24"/>
@@ -1673,6 +3321,7 @@
     </w:p>
     <w:p>
       <w:pPr>
+        <w:jc w:val="both"/>
         <w:rPr>
           <w:rFonts w:ascii="Times New Roman" w:hAnsi="Times New Roman" w:cs="Times New Roman"/>
           <w:b/>
@@ -1711,6 +3360,7 @@
           </w:tcPr>
           <w:p>
             <w:pPr>
+              <w:jc w:val="both"/>
               <w:rPr>
                 <w:rFonts w:ascii="Times New Roman" w:hAnsi="Times New Roman" w:cs="Times New Roman"/>
                 <w:sz w:val="24"/>
@@ -1735,6 +3385,7 @@
           </w:tcPr>
           <w:p>
             <w:pPr>
+              <w:jc w:val="both"/>
               <w:rPr>
                 <w:rFonts w:ascii="Times New Roman" w:hAnsi="Times New Roman" w:cs="Times New Roman"/>
                 <w:sz w:val="24"/>
@@ -1761,6 +3412,7 @@
           </w:tcPr>
           <w:p>
             <w:pPr>
+              <w:jc w:val="both"/>
               <w:rPr>
                 <w:rFonts w:ascii="Times New Roman" w:hAnsi="Times New Roman" w:cs="Times New Roman"/>
                 <w:sz w:val="24"/>
@@ -1785,6 +3437,7 @@
           </w:tcPr>
           <w:p>
             <w:pPr>
+              <w:jc w:val="both"/>
               <w:rPr>
                 <w:rFonts w:ascii="Times New Roman" w:hAnsi="Times New Roman" w:cs="Times New Roman"/>
                 <w:sz w:val="24"/>
@@ -1804,6 +3457,7 @@
           </w:p>
           <w:p>
             <w:pPr>
+              <w:jc w:val="both"/>
               <w:rPr>
                 <w:rFonts w:ascii="Times New Roman" w:hAnsi="Times New Roman" w:cs="Times New Roman"/>
                 <w:sz w:val="24"/>
@@ -1823,6 +3477,7 @@
           </w:p>
           <w:p>
             <w:pPr>
+              <w:jc w:val="both"/>
               <w:rPr>
                 <w:rFonts w:ascii="Times New Roman" w:hAnsi="Times New Roman" w:cs="Times New Roman"/>
                 <w:sz w:val="24"/>
@@ -1849,6 +3504,7 @@
           </w:tcPr>
           <w:p>
             <w:pPr>
+              <w:jc w:val="both"/>
               <w:rPr>
                 <w:rFonts w:ascii="Times New Roman" w:hAnsi="Times New Roman" w:cs="Times New Roman"/>
                 <w:sz w:val="24"/>
@@ -1864,6 +3520,7 @@
           </w:tcPr>
           <w:p>
             <w:pPr>
+              <w:jc w:val="both"/>
               <w:rPr>
                 <w:rFonts w:ascii="Times New Roman" w:hAnsi="Times New Roman" w:cs="Times New Roman"/>
                 <w:sz w:val="24"/>
@@ -1881,6 +3538,7 @@
           </w:tcPr>
           <w:p>
             <w:pPr>
+              <w:jc w:val="both"/>
               <w:rPr>
                 <w:rFonts w:ascii="Times New Roman" w:hAnsi="Times New Roman" w:cs="Times New Roman"/>
                 <w:sz w:val="24"/>
@@ -1896,6 +3554,7 @@
           </w:tcPr>
           <w:p>
             <w:pPr>
+              <w:jc w:val="both"/>
               <w:rPr>
                 <w:rFonts w:ascii="Times New Roman" w:hAnsi="Times New Roman" w:cs="Times New Roman"/>
                 <w:sz w:val="24"/>
@@ -1913,6 +3572,7 @@
           </w:tcPr>
           <w:p>
             <w:pPr>
+              <w:jc w:val="both"/>
               <w:rPr>
                 <w:rFonts w:ascii="Times New Roman" w:hAnsi="Times New Roman" w:cs="Times New Roman"/>
                 <w:sz w:val="24"/>
@@ -1928,6 +3588,7 @@
           </w:tcPr>
           <w:p>
             <w:pPr>
+              <w:jc w:val="both"/>
               <w:rPr>
                 <w:rFonts w:ascii="Times New Roman" w:hAnsi="Times New Roman" w:cs="Times New Roman"/>
                 <w:sz w:val="24"/>
@@ -1945,6 +3606,7 @@
           </w:tcPr>
           <w:p>
             <w:pPr>
+              <w:jc w:val="both"/>
               <w:rPr>
                 <w:rFonts w:ascii="Times New Roman" w:hAnsi="Times New Roman" w:cs="Times New Roman"/>
                 <w:sz w:val="24"/>
@@ -1960,6 +3622,7 @@
           </w:tcPr>
           <w:p>
             <w:pPr>
+              <w:jc w:val="both"/>
               <w:rPr>
                 <w:rFonts w:ascii="Times New Roman" w:hAnsi="Times New Roman" w:cs="Times New Roman"/>
                 <w:sz w:val="24"/>
@@ -1973,16 +3636,18 @@
     </w:tbl>
     <w:p>
       <w:pPr>
-        <w:rPr>
-          <w:rFonts w:ascii="Times New Roman" w:hAnsi="Times New Roman" w:cs="Times New Roman"/>
-          <w:sz w:val="24"/>
-          <w:szCs w:val="24"/>
-          <w:lang w:val="en-US"/>
-        </w:rPr>
-      </w:pPr>
-    </w:p>
-    <w:p>
-      <w:pPr>
+        <w:jc w:val="both"/>
+        <w:rPr>
+          <w:rFonts w:ascii="Times New Roman" w:hAnsi="Times New Roman" w:cs="Times New Roman"/>
+          <w:sz w:val="24"/>
+          <w:szCs w:val="24"/>
+          <w:lang w:val="en-US"/>
+        </w:rPr>
+      </w:pPr>
+    </w:p>
+    <w:p>
+      <w:pPr>
+        <w:jc w:val="both"/>
         <w:rPr>
           <w:rFonts w:ascii="Times New Roman" w:hAnsi="Times New Roman" w:cs="Times New Roman"/>
           <w:sz w:val="24"/>
@@ -2002,6 +3667,7 @@
     </w:p>
     <w:p>
       <w:pPr>
+        <w:jc w:val="both"/>
         <w:rPr>
           <w:rFonts w:ascii="Times New Roman" w:hAnsi="Times New Roman" w:cs="Times New Roman"/>
           <w:sz w:val="24"/>
@@ -2022,6 +3688,7 @@
     </w:p>
     <w:p>
       <w:pPr>
+        <w:jc w:val="both"/>
         <w:rPr>
           <w:rFonts w:ascii="Times New Roman" w:hAnsi="Times New Roman" w:cs="Times New Roman"/>
           <w:sz w:val="24"/>
@@ -2042,25 +3709,28 @@
     </w:p>
     <w:p>
       <w:pPr>
-        <w:rPr>
-          <w:rFonts w:ascii="Times New Roman" w:hAnsi="Times New Roman" w:cs="Times New Roman"/>
-          <w:sz w:val="24"/>
-          <w:szCs w:val="24"/>
-          <w:lang w:val="en-US"/>
-        </w:rPr>
-      </w:pPr>
-      <w:r>
-        <w:rPr>
-          <w:rFonts w:ascii="Times New Roman" w:hAnsi="Times New Roman" w:cs="Times New Roman"/>
-          <w:sz w:val="24"/>
-          <w:szCs w:val="24"/>
-          <w:lang w:val="en-US"/>
-        </w:rPr>
+        <w:jc w:val="both"/>
+        <w:rPr>
+          <w:rFonts w:ascii="Times New Roman" w:hAnsi="Times New Roman" w:cs="Times New Roman"/>
+          <w:sz w:val="24"/>
+          <w:szCs w:val="24"/>
+          <w:lang w:val="en-US"/>
+        </w:rPr>
+      </w:pPr>
+      <w:r>
+        <w:rPr>
+          <w:rFonts w:ascii="Times New Roman" w:hAnsi="Times New Roman" w:cs="Times New Roman"/>
+          <w:sz w:val="24"/>
+          <w:szCs w:val="24"/>
+          <w:lang w:val="en-US"/>
+        </w:rPr>
+        <w:lastRenderedPageBreak/>
         <w:t>11.Refer internet and fill the following related to face detection algorithms and Deep learning architecture</w:t>
       </w:r>
     </w:p>
     <w:p>
       <w:pPr>
+        <w:jc w:val="both"/>
         <w:rPr>
           <w:rFonts w:ascii="Times New Roman" w:hAnsi="Times New Roman" w:cs="Times New Roman"/>
           <w:sz w:val="24"/>
@@ -2135,6 +3805,7 @@
     </w:p>
     <w:p>
       <w:pPr>
+        <w:jc w:val="both"/>
         <w:rPr>
           <w:rFonts w:ascii="Times New Roman" w:hAnsi="Times New Roman" w:cs="Times New Roman"/>
           <w:sz w:val="24"/>
@@ -2171,6 +3842,7 @@
           </w:tcPr>
           <w:p>
             <w:pPr>
+              <w:jc w:val="both"/>
               <w:rPr>
                 <w:rFonts w:ascii="Times New Roman" w:hAnsi="Times New Roman" w:cs="Times New Roman"/>
                 <w:sz w:val="24"/>
@@ -2185,8 +3857,24 @@
                 <w:szCs w:val="24"/>
                 <w:lang w:val="en-US"/>
               </w:rPr>
-              <w:t xml:space="preserve">Face </w:t>
+              <w:t>Face Detection Algorithm</w:t>
             </w:r>
+          </w:p>
+        </w:tc>
+        <w:tc>
+          <w:tcPr>
+            <w:tcW w:w="2260" w:type="dxa"/>
+          </w:tcPr>
+          <w:p>
+            <w:pPr>
+              <w:jc w:val="both"/>
+              <w:rPr>
+                <w:rFonts w:ascii="Times New Roman" w:hAnsi="Times New Roman" w:cs="Times New Roman"/>
+                <w:sz w:val="24"/>
+                <w:szCs w:val="24"/>
+                <w:lang w:val="en-US"/>
+              </w:rPr>
+            </w:pPr>
             <w:r>
               <w:rPr>
                 <w:rFonts w:ascii="Times New Roman" w:hAnsi="Times New Roman" w:cs="Times New Roman"/>
@@ -2194,32 +3882,6 @@
                 <w:szCs w:val="24"/>
                 <w:lang w:val="en-US"/>
               </w:rPr>
-              <w:lastRenderedPageBreak/>
-              <w:t>Detection Algorithm</w:t>
-            </w:r>
-          </w:p>
-        </w:tc>
-        <w:tc>
-          <w:tcPr>
-            <w:tcW w:w="2260" w:type="dxa"/>
-          </w:tcPr>
-          <w:p>
-            <w:pPr>
-              <w:rPr>
-                <w:rFonts w:ascii="Times New Roman" w:hAnsi="Times New Roman" w:cs="Times New Roman"/>
-                <w:sz w:val="24"/>
-                <w:szCs w:val="24"/>
-                <w:lang w:val="en-US"/>
-              </w:rPr>
-            </w:pPr>
-            <w:r>
-              <w:rPr>
-                <w:rFonts w:ascii="Times New Roman" w:hAnsi="Times New Roman" w:cs="Times New Roman"/>
-                <w:sz w:val="24"/>
-                <w:szCs w:val="24"/>
-                <w:lang w:val="en-US"/>
-              </w:rPr>
-              <w:lastRenderedPageBreak/>
               <w:t>URL</w:t>
             </w:r>
           </w:p>
@@ -2230,6 +3892,7 @@
           </w:tcPr>
           <w:p>
             <w:pPr>
+              <w:jc w:val="both"/>
               <w:rPr>
                 <w:rFonts w:ascii="Times New Roman" w:hAnsi="Times New Roman" w:cs="Times New Roman"/>
                 <w:sz w:val="24"/>
@@ -2244,8 +3907,24 @@
                 <w:szCs w:val="24"/>
                 <w:lang w:val="en-US"/>
               </w:rPr>
-              <w:t>Dat</w:t>
+              <w:t>Dataset</w:t>
             </w:r>
+          </w:p>
+        </w:tc>
+        <w:tc>
+          <w:tcPr>
+            <w:tcW w:w="1980" w:type="dxa"/>
+          </w:tcPr>
+          <w:p>
+            <w:pPr>
+              <w:jc w:val="both"/>
+              <w:rPr>
+                <w:rFonts w:ascii="Times New Roman" w:hAnsi="Times New Roman" w:cs="Times New Roman"/>
+                <w:sz w:val="24"/>
+                <w:szCs w:val="24"/>
+                <w:lang w:val="en-US"/>
+              </w:rPr>
+            </w:pPr>
             <w:r>
               <w:rPr>
                 <w:rFonts w:ascii="Times New Roman" w:hAnsi="Times New Roman" w:cs="Times New Roman"/>
@@ -2253,43 +3932,7 @@
                 <w:szCs w:val="24"/>
                 <w:lang w:val="en-US"/>
               </w:rPr>
-              <w:lastRenderedPageBreak/>
-              <w:t>aset</w:t>
-            </w:r>
-          </w:p>
-        </w:tc>
-        <w:tc>
-          <w:tcPr>
-            <w:tcW w:w="1980" w:type="dxa"/>
-          </w:tcPr>
-          <w:p>
-            <w:pPr>
-              <w:rPr>
-                <w:rFonts w:ascii="Times New Roman" w:hAnsi="Times New Roman" w:cs="Times New Roman"/>
-                <w:sz w:val="24"/>
-                <w:szCs w:val="24"/>
-                <w:lang w:val="en-US"/>
-              </w:rPr>
-            </w:pPr>
-            <w:r>
-              <w:rPr>
-                <w:rFonts w:ascii="Times New Roman" w:hAnsi="Times New Roman" w:cs="Times New Roman"/>
-                <w:sz w:val="24"/>
-                <w:szCs w:val="24"/>
-                <w:lang w:val="en-US"/>
-              </w:rPr>
-              <w:lastRenderedPageBreak/>
-              <w:t xml:space="preserve">Deep </w:t>
-            </w:r>
-            <w:r>
-              <w:rPr>
-                <w:rFonts w:ascii="Times New Roman" w:hAnsi="Times New Roman" w:cs="Times New Roman"/>
-                <w:sz w:val="24"/>
-                <w:szCs w:val="24"/>
-                <w:lang w:val="en-US"/>
-              </w:rPr>
-              <w:lastRenderedPageBreak/>
-              <w:t>learning architecture</w:t>
+              <w:t>Deep learning architecture</w:t>
             </w:r>
           </w:p>
         </w:tc>
@@ -2301,6 +3944,7 @@
           </w:tcPr>
           <w:p>
             <w:pPr>
+              <w:jc w:val="both"/>
               <w:rPr>
                 <w:rFonts w:ascii="Times New Roman" w:hAnsi="Times New Roman" w:cs="Times New Roman"/>
                 <w:sz w:val="24"/>
@@ -2316,7 +3960,6 @@
                 <w:szCs w:val="24"/>
                 <w:lang w:val="en-US"/>
               </w:rPr>
-              <w:lastRenderedPageBreak/>
               <w:t>Facenet</w:t>
             </w:r>
             <w:proofErr w:type="spellEnd"/>
@@ -2328,14 +3971,15 @@
           </w:tcPr>
           <w:p>
             <w:pPr>
-              <w:rPr>
-                <w:rFonts w:ascii="Times New Roman" w:hAnsi="Times New Roman" w:cs="Times New Roman"/>
-                <w:sz w:val="24"/>
-                <w:szCs w:val="24"/>
-                <w:lang w:val="en-US"/>
-              </w:rPr>
-            </w:pPr>
-            <w:hyperlink r:id="rId11" w:anchor=":~:text=FaceNet%20is%20a%20face%20recognition,of%20face%20recognition%20benchmark%20datasets.&amp;text=About%20the%20FaceNet%20face%20recognition,implementations%20and%20pre%2Dtrained%20models" w:history="1">
+              <w:jc w:val="both"/>
+              <w:rPr>
+                <w:rFonts w:ascii="Times New Roman" w:hAnsi="Times New Roman" w:cs="Times New Roman"/>
+                <w:sz w:val="24"/>
+                <w:szCs w:val="24"/>
+                <w:lang w:val="en-US"/>
+              </w:rPr>
+            </w:pPr>
+            <w:hyperlink r:id="rId24" w:anchor=":~:text=FaceNet%20is%20a%20face%20recognition,of%20face%20recognition%20benchmark%20datasets.&amp;text=About%20the%20FaceNet%20face%20recognition,implementations%20and%20pre%2Dtrained%20models" w:history="1">
               <w:r>
                 <w:rPr>
                   <w:rStyle w:val="Hyperlink"/>
@@ -2364,6 +4008,7 @@
           </w:tcPr>
           <w:p>
             <w:pPr>
+              <w:jc w:val="both"/>
               <w:rPr>
                 <w:rFonts w:ascii="Times New Roman" w:hAnsi="Times New Roman" w:cs="Times New Roman"/>
                 <w:sz w:val="24"/>
@@ -2379,6 +4024,7 @@
           </w:tcPr>
           <w:p>
             <w:pPr>
+              <w:jc w:val="both"/>
               <w:rPr>
                 <w:rFonts w:ascii="Times New Roman" w:hAnsi="Times New Roman" w:cs="Times New Roman"/>
                 <w:sz w:val="24"/>
@@ -2407,6 +4053,7 @@
           </w:tcPr>
           <w:p>
             <w:pPr>
+              <w:jc w:val="both"/>
               <w:rPr>
                 <w:rFonts w:ascii="Times New Roman" w:hAnsi="Times New Roman" w:cs="Times New Roman"/>
                 <w:sz w:val="24"/>
@@ -2422,6 +4069,7 @@
           </w:tcPr>
           <w:p>
             <w:pPr>
+              <w:jc w:val="both"/>
               <w:rPr>
                 <w:rFonts w:ascii="Times New Roman" w:hAnsi="Times New Roman" w:cs="Times New Roman"/>
                 <w:sz w:val="24"/>
@@ -2437,6 +4085,7 @@
           </w:tcPr>
           <w:p>
             <w:pPr>
+              <w:jc w:val="both"/>
               <w:rPr>
                 <w:rFonts w:ascii="Times New Roman" w:hAnsi="Times New Roman" w:cs="Times New Roman"/>
                 <w:sz w:val="24"/>
@@ -2452,6 +4101,7 @@
           </w:tcPr>
           <w:p>
             <w:pPr>
+              <w:jc w:val="both"/>
               <w:rPr>
                 <w:rFonts w:ascii="Times New Roman" w:hAnsi="Times New Roman" w:cs="Times New Roman"/>
                 <w:sz w:val="24"/>
@@ -2469,6 +4119,7 @@
           </w:tcPr>
           <w:p>
             <w:pPr>
+              <w:jc w:val="both"/>
               <w:rPr>
                 <w:rFonts w:ascii="Times New Roman" w:hAnsi="Times New Roman" w:cs="Times New Roman"/>
                 <w:sz w:val="24"/>
@@ -2484,6 +4135,7 @@
           </w:tcPr>
           <w:p>
             <w:pPr>
+              <w:jc w:val="both"/>
               <w:rPr>
                 <w:rFonts w:ascii="Times New Roman" w:hAnsi="Times New Roman" w:cs="Times New Roman"/>
                 <w:sz w:val="24"/>
@@ -2499,6 +4151,7 @@
           </w:tcPr>
           <w:p>
             <w:pPr>
+              <w:jc w:val="both"/>
               <w:rPr>
                 <w:rFonts w:ascii="Times New Roman" w:hAnsi="Times New Roman" w:cs="Times New Roman"/>
                 <w:sz w:val="24"/>
@@ -2514,6 +4167,7 @@
           </w:tcPr>
           <w:p>
             <w:pPr>
+              <w:jc w:val="both"/>
               <w:rPr>
                 <w:rFonts w:ascii="Times New Roman" w:hAnsi="Times New Roman" w:cs="Times New Roman"/>
                 <w:sz w:val="24"/>
@@ -2531,6 +4185,7 @@
           </w:tcPr>
           <w:p>
             <w:pPr>
+              <w:jc w:val="both"/>
               <w:rPr>
                 <w:rFonts w:ascii="Times New Roman" w:hAnsi="Times New Roman" w:cs="Times New Roman"/>
                 <w:sz w:val="24"/>
@@ -2546,6 +4201,7 @@
           </w:tcPr>
           <w:p>
             <w:pPr>
+              <w:jc w:val="both"/>
               <w:rPr>
                 <w:rFonts w:ascii="Times New Roman" w:hAnsi="Times New Roman" w:cs="Times New Roman"/>
                 <w:sz w:val="24"/>
@@ -2561,6 +4217,7 @@
           </w:tcPr>
           <w:p>
             <w:pPr>
+              <w:jc w:val="both"/>
               <w:rPr>
                 <w:rFonts w:ascii="Times New Roman" w:hAnsi="Times New Roman" w:cs="Times New Roman"/>
                 <w:sz w:val="24"/>
@@ -2576,6 +4233,7 @@
           </w:tcPr>
           <w:p>
             <w:pPr>
+              <w:jc w:val="both"/>
               <w:rPr>
                 <w:rFonts w:ascii="Times New Roman" w:hAnsi="Times New Roman" w:cs="Times New Roman"/>
                 <w:sz w:val="24"/>
@@ -2593,6 +4251,7 @@
           </w:tcPr>
           <w:p>
             <w:pPr>
+              <w:jc w:val="both"/>
               <w:rPr>
                 <w:rFonts w:ascii="Times New Roman" w:hAnsi="Times New Roman" w:cs="Times New Roman"/>
                 <w:sz w:val="24"/>
@@ -2608,6 +4267,7 @@
           </w:tcPr>
           <w:p>
             <w:pPr>
+              <w:jc w:val="both"/>
               <w:rPr>
                 <w:rFonts w:ascii="Times New Roman" w:hAnsi="Times New Roman" w:cs="Times New Roman"/>
                 <w:sz w:val="24"/>
@@ -2623,6 +4283,7 @@
           </w:tcPr>
           <w:p>
             <w:pPr>
+              <w:jc w:val="both"/>
               <w:rPr>
                 <w:rFonts w:ascii="Times New Roman" w:hAnsi="Times New Roman" w:cs="Times New Roman"/>
                 <w:sz w:val="24"/>
@@ -2638,6 +4299,7 @@
           </w:tcPr>
           <w:p>
             <w:pPr>
+              <w:jc w:val="both"/>
               <w:rPr>
                 <w:rFonts w:ascii="Times New Roman" w:hAnsi="Times New Roman" w:cs="Times New Roman"/>
                 <w:sz w:val="24"/>
@@ -2651,36 +4313,40 @@
     </w:tbl>
     <w:p>
       <w:pPr>
-        <w:rPr>
-          <w:rFonts w:ascii="Times New Roman" w:hAnsi="Times New Roman" w:cs="Times New Roman"/>
-          <w:sz w:val="24"/>
-          <w:szCs w:val="24"/>
-          <w:lang w:val="en-US"/>
-        </w:rPr>
-      </w:pPr>
-    </w:p>
-    <w:p>
-      <w:pPr>
-        <w:rPr>
-          <w:rFonts w:ascii="Times New Roman" w:hAnsi="Times New Roman" w:cs="Times New Roman"/>
-          <w:sz w:val="24"/>
-          <w:szCs w:val="24"/>
-          <w:lang w:val="en-US"/>
-        </w:rPr>
-      </w:pPr>
-    </w:p>
-    <w:p>
-      <w:pPr>
-        <w:rPr>
-          <w:rFonts w:ascii="Times New Roman" w:hAnsi="Times New Roman" w:cs="Times New Roman"/>
-          <w:sz w:val="24"/>
-          <w:szCs w:val="24"/>
-          <w:lang w:val="en-US"/>
-        </w:rPr>
-      </w:pPr>
-    </w:p>
-    <w:p>
-      <w:pPr>
+        <w:jc w:val="both"/>
+        <w:rPr>
+          <w:rFonts w:ascii="Times New Roman" w:hAnsi="Times New Roman" w:cs="Times New Roman"/>
+          <w:sz w:val="24"/>
+          <w:szCs w:val="24"/>
+          <w:lang w:val="en-US"/>
+        </w:rPr>
+      </w:pPr>
+    </w:p>
+    <w:p>
+      <w:pPr>
+        <w:jc w:val="both"/>
+        <w:rPr>
+          <w:rFonts w:ascii="Times New Roman" w:hAnsi="Times New Roman" w:cs="Times New Roman"/>
+          <w:sz w:val="24"/>
+          <w:szCs w:val="24"/>
+          <w:lang w:val="en-US"/>
+        </w:rPr>
+      </w:pPr>
+    </w:p>
+    <w:p>
+      <w:pPr>
+        <w:jc w:val="both"/>
+        <w:rPr>
+          <w:rFonts w:ascii="Times New Roman" w:hAnsi="Times New Roman" w:cs="Times New Roman"/>
+          <w:sz w:val="24"/>
+          <w:szCs w:val="24"/>
+          <w:lang w:val="en-US"/>
+        </w:rPr>
+      </w:pPr>
+    </w:p>
+    <w:p>
+      <w:pPr>
+        <w:jc w:val="both"/>
         <w:rPr>
           <w:rFonts w:ascii="Times New Roman" w:hAnsi="Times New Roman" w:cs="Times New Roman"/>
           <w:sz w:val="24"/>
@@ -2700,6 +4366,7 @@
     </w:p>
     <w:p>
       <w:pPr>
+        <w:jc w:val="both"/>
         <w:rPr>
           <w:rFonts w:ascii="Times New Roman" w:hAnsi="Times New Roman" w:cs="Times New Roman"/>
           <w:sz w:val="24"/>
@@ -2719,6 +4386,7 @@
     </w:p>
     <w:p>
       <w:pPr>
+        <w:jc w:val="both"/>
         <w:rPr>
           <w:rFonts w:ascii="Times New Roman" w:hAnsi="Times New Roman" w:cs="Times New Roman"/>
           <w:sz w:val="24"/>
@@ -2776,6 +4444,7 @@
           </w:tcPr>
           <w:p>
             <w:pPr>
+              <w:jc w:val="both"/>
               <w:rPr>
                 <w:rFonts w:ascii="Times New Roman" w:hAnsi="Times New Roman" w:cs="Times New Roman"/>
                 <w:b/>
@@ -2804,6 +4473,7 @@
           </w:tcPr>
           <w:p>
             <w:pPr>
+              <w:jc w:val="both"/>
               <w:rPr>
                 <w:rFonts w:ascii="Times New Roman" w:hAnsi="Times New Roman" w:cs="Times New Roman"/>
                 <w:b/>
@@ -2832,6 +4502,7 @@
           </w:tcPr>
           <w:p>
             <w:pPr>
+              <w:jc w:val="both"/>
               <w:rPr>
                 <w:rFonts w:ascii="Times New Roman" w:hAnsi="Times New Roman" w:cs="Times New Roman"/>
                 <w:b/>
@@ -2860,6 +4531,7 @@
           </w:tcPr>
           <w:p>
             <w:pPr>
+              <w:jc w:val="both"/>
               <w:rPr>
                 <w:rFonts w:ascii="Times New Roman" w:hAnsi="Times New Roman" w:cs="Times New Roman"/>
                 <w:b/>
@@ -2890,6 +4562,7 @@
           </w:tcPr>
           <w:p>
             <w:pPr>
+              <w:jc w:val="both"/>
               <w:rPr>
                 <w:rFonts w:ascii="Times New Roman" w:hAnsi="Times New Roman" w:cs="Times New Roman"/>
                 <w:sz w:val="24"/>
@@ -2905,6 +4578,7 @@
           </w:tcPr>
           <w:p>
             <w:pPr>
+              <w:jc w:val="both"/>
               <w:rPr>
                 <w:rFonts w:ascii="Times New Roman" w:hAnsi="Times New Roman" w:cs="Times New Roman"/>
                 <w:sz w:val="24"/>
@@ -2920,6 +4594,7 @@
           </w:tcPr>
           <w:p>
             <w:pPr>
+              <w:jc w:val="both"/>
               <w:rPr>
                 <w:rFonts w:ascii="Times New Roman" w:hAnsi="Times New Roman" w:cs="Times New Roman"/>
                 <w:sz w:val="24"/>
@@ -2935,6 +4610,7 @@
           </w:tcPr>
           <w:p>
             <w:pPr>
+              <w:jc w:val="both"/>
               <w:rPr>
                 <w:rFonts w:ascii="Times New Roman" w:hAnsi="Times New Roman" w:cs="Times New Roman"/>
                 <w:sz w:val="24"/>
@@ -2952,6 +4628,7 @@
           </w:tcPr>
           <w:p>
             <w:pPr>
+              <w:jc w:val="both"/>
               <w:rPr>
                 <w:rFonts w:ascii="Times New Roman" w:hAnsi="Times New Roman" w:cs="Times New Roman"/>
                 <w:sz w:val="24"/>
@@ -2967,6 +4644,7 @@
           </w:tcPr>
           <w:p>
             <w:pPr>
+              <w:jc w:val="both"/>
               <w:rPr>
                 <w:rFonts w:ascii="Times New Roman" w:hAnsi="Times New Roman" w:cs="Times New Roman"/>
                 <w:sz w:val="24"/>
@@ -2982,6 +4660,7 @@
           </w:tcPr>
           <w:p>
             <w:pPr>
+              <w:jc w:val="both"/>
               <w:rPr>
                 <w:rFonts w:ascii="Times New Roman" w:hAnsi="Times New Roman" w:cs="Times New Roman"/>
                 <w:sz w:val="24"/>
@@ -2997,6 +4676,7 @@
           </w:tcPr>
           <w:p>
             <w:pPr>
+              <w:jc w:val="both"/>
               <w:rPr>
                 <w:rFonts w:ascii="Times New Roman" w:hAnsi="Times New Roman" w:cs="Times New Roman"/>
                 <w:sz w:val="24"/>
@@ -3014,6 +4694,7 @@
           </w:tcPr>
           <w:p>
             <w:pPr>
+              <w:jc w:val="both"/>
               <w:rPr>
                 <w:rFonts w:ascii="Times New Roman" w:hAnsi="Times New Roman" w:cs="Times New Roman"/>
                 <w:sz w:val="24"/>
@@ -3029,6 +4710,7 @@
           </w:tcPr>
           <w:p>
             <w:pPr>
+              <w:jc w:val="both"/>
               <w:rPr>
                 <w:rFonts w:ascii="Times New Roman" w:hAnsi="Times New Roman" w:cs="Times New Roman"/>
                 <w:sz w:val="24"/>
@@ -3044,6 +4726,7 @@
           </w:tcPr>
           <w:p>
             <w:pPr>
+              <w:jc w:val="both"/>
               <w:rPr>
                 <w:rFonts w:ascii="Times New Roman" w:hAnsi="Times New Roman" w:cs="Times New Roman"/>
                 <w:sz w:val="24"/>
@@ -3059,6 +4742,7 @@
           </w:tcPr>
           <w:p>
             <w:pPr>
+              <w:jc w:val="both"/>
               <w:rPr>
                 <w:rFonts w:ascii="Times New Roman" w:hAnsi="Times New Roman" w:cs="Times New Roman"/>
                 <w:sz w:val="24"/>
@@ -3076,6 +4760,7 @@
           </w:tcPr>
           <w:p>
             <w:pPr>
+              <w:jc w:val="both"/>
               <w:rPr>
                 <w:rFonts w:ascii="Times New Roman" w:hAnsi="Times New Roman" w:cs="Times New Roman"/>
                 <w:sz w:val="24"/>
@@ -3091,6 +4776,7 @@
           </w:tcPr>
           <w:p>
             <w:pPr>
+              <w:jc w:val="both"/>
               <w:rPr>
                 <w:rFonts w:ascii="Times New Roman" w:hAnsi="Times New Roman" w:cs="Times New Roman"/>
                 <w:sz w:val="24"/>
@@ -3106,6 +4792,7 @@
           </w:tcPr>
           <w:p>
             <w:pPr>
+              <w:jc w:val="both"/>
               <w:rPr>
                 <w:rFonts w:ascii="Times New Roman" w:hAnsi="Times New Roman" w:cs="Times New Roman"/>
                 <w:sz w:val="24"/>
@@ -3121,6 +4808,7 @@
           </w:tcPr>
           <w:p>
             <w:pPr>
+              <w:jc w:val="both"/>
               <w:rPr>
                 <w:rFonts w:ascii="Times New Roman" w:hAnsi="Times New Roman" w:cs="Times New Roman"/>
                 <w:sz w:val="24"/>
@@ -3138,6 +4826,7 @@
           </w:tcPr>
           <w:p>
             <w:pPr>
+              <w:jc w:val="both"/>
               <w:rPr>
                 <w:rFonts w:ascii="Times New Roman" w:hAnsi="Times New Roman" w:cs="Times New Roman"/>
                 <w:sz w:val="24"/>
@@ -3153,6 +4842,7 @@
           </w:tcPr>
           <w:p>
             <w:pPr>
+              <w:jc w:val="both"/>
               <w:rPr>
                 <w:rFonts w:ascii="Times New Roman" w:hAnsi="Times New Roman" w:cs="Times New Roman"/>
                 <w:sz w:val="24"/>
@@ -3168,6 +4858,7 @@
           </w:tcPr>
           <w:p>
             <w:pPr>
+              <w:jc w:val="both"/>
               <w:rPr>
                 <w:rFonts w:ascii="Times New Roman" w:hAnsi="Times New Roman" w:cs="Times New Roman"/>
                 <w:sz w:val="24"/>
@@ -3183,6 +4874,7 @@
           </w:tcPr>
           <w:p>
             <w:pPr>
+              <w:jc w:val="both"/>
               <w:rPr>
                 <w:rFonts w:ascii="Times New Roman" w:hAnsi="Times New Roman" w:cs="Times New Roman"/>
                 <w:sz w:val="24"/>
@@ -3200,6 +4892,7 @@
           </w:tcPr>
           <w:p>
             <w:pPr>
+              <w:jc w:val="both"/>
               <w:rPr>
                 <w:rFonts w:ascii="Times New Roman" w:hAnsi="Times New Roman" w:cs="Times New Roman"/>
                 <w:sz w:val="24"/>
@@ -3215,6 +4908,7 @@
           </w:tcPr>
           <w:p>
             <w:pPr>
+              <w:jc w:val="both"/>
               <w:rPr>
                 <w:rFonts w:ascii="Times New Roman" w:hAnsi="Times New Roman" w:cs="Times New Roman"/>
                 <w:sz w:val="24"/>
@@ -3230,6 +4924,7 @@
           </w:tcPr>
           <w:p>
             <w:pPr>
+              <w:jc w:val="both"/>
               <w:rPr>
                 <w:rFonts w:ascii="Times New Roman" w:hAnsi="Times New Roman" w:cs="Times New Roman"/>
                 <w:sz w:val="24"/>
@@ -3245,6 +4940,7 @@
           </w:tcPr>
           <w:p>
             <w:pPr>
+              <w:jc w:val="both"/>
               <w:rPr>
                 <w:rFonts w:ascii="Times New Roman" w:hAnsi="Times New Roman" w:cs="Times New Roman"/>
                 <w:sz w:val="24"/>
@@ -3262,6 +4958,7 @@
           </w:tcPr>
           <w:p>
             <w:pPr>
+              <w:jc w:val="both"/>
               <w:rPr>
                 <w:rFonts w:ascii="Times New Roman" w:hAnsi="Times New Roman" w:cs="Times New Roman"/>
                 <w:sz w:val="24"/>
@@ -3277,6 +4974,7 @@
           </w:tcPr>
           <w:p>
             <w:pPr>
+              <w:jc w:val="both"/>
               <w:rPr>
                 <w:rFonts w:ascii="Times New Roman" w:hAnsi="Times New Roman" w:cs="Times New Roman"/>
                 <w:sz w:val="24"/>
@@ -3292,6 +4990,7 @@
           </w:tcPr>
           <w:p>
             <w:pPr>
+              <w:jc w:val="both"/>
               <w:rPr>
                 <w:rFonts w:ascii="Times New Roman" w:hAnsi="Times New Roman" w:cs="Times New Roman"/>
                 <w:sz w:val="24"/>
@@ -3307,6 +5006,7 @@
           </w:tcPr>
           <w:p>
             <w:pPr>
+              <w:jc w:val="both"/>
               <w:rPr>
                 <w:rFonts w:ascii="Times New Roman" w:hAnsi="Times New Roman" w:cs="Times New Roman"/>
                 <w:sz w:val="24"/>
@@ -3320,16 +5020,18 @@
     </w:tbl>
     <w:p>
       <w:pPr>
-        <w:rPr>
-          <w:rFonts w:ascii="Times New Roman" w:hAnsi="Times New Roman" w:cs="Times New Roman"/>
-          <w:sz w:val="24"/>
-          <w:szCs w:val="24"/>
-          <w:lang w:val="en-US"/>
-        </w:rPr>
-      </w:pPr>
-    </w:p>
-    <w:p>
-      <w:pPr>
+        <w:jc w:val="both"/>
+        <w:rPr>
+          <w:rFonts w:ascii="Times New Roman" w:hAnsi="Times New Roman" w:cs="Times New Roman"/>
+          <w:sz w:val="24"/>
+          <w:szCs w:val="24"/>
+          <w:lang w:val="en-US"/>
+        </w:rPr>
+      </w:pPr>
+    </w:p>
+    <w:p>
+      <w:pPr>
+        <w:jc w:val="both"/>
         <w:rPr>
           <w:rFonts w:ascii="Times New Roman" w:hAnsi="Times New Roman" w:cs="Times New Roman"/>
           <w:sz w:val="24"/>
@@ -3349,25 +5051,28 @@
     </w:p>
     <w:p>
       <w:pPr>
-        <w:rPr>
-          <w:rFonts w:ascii="Times New Roman" w:hAnsi="Times New Roman" w:cs="Times New Roman"/>
-          <w:sz w:val="24"/>
-          <w:szCs w:val="24"/>
-          <w:lang w:val="en-US"/>
-        </w:rPr>
-      </w:pPr>
-      <w:r>
-        <w:rPr>
-          <w:rFonts w:ascii="Times New Roman" w:hAnsi="Times New Roman" w:cs="Times New Roman"/>
-          <w:sz w:val="24"/>
-          <w:szCs w:val="24"/>
-          <w:lang w:val="en-US"/>
-        </w:rPr>
+        <w:jc w:val="both"/>
+        <w:rPr>
+          <w:rFonts w:ascii="Times New Roman" w:hAnsi="Times New Roman" w:cs="Times New Roman"/>
+          <w:sz w:val="24"/>
+          <w:szCs w:val="24"/>
+          <w:lang w:val="en-US"/>
+        </w:rPr>
+      </w:pPr>
+      <w:r>
+        <w:rPr>
+          <w:rFonts w:ascii="Times New Roman" w:hAnsi="Times New Roman" w:cs="Times New Roman"/>
+          <w:sz w:val="24"/>
+          <w:szCs w:val="24"/>
+          <w:lang w:val="en-US"/>
+        </w:rPr>
+        <w:lastRenderedPageBreak/>
         <w:t>[Identify the applications where the deep learning architectures has been applied]</w:t>
       </w:r>
     </w:p>
     <w:p>
       <w:pPr>
+        <w:jc w:val="both"/>
         <w:rPr>
           <w:rFonts w:ascii="Times New Roman" w:hAnsi="Times New Roman" w:cs="Times New Roman"/>
           <w:sz w:val="24"/>
@@ -3387,6 +5092,7 @@
     </w:p>
     <w:p>
       <w:pPr>
+        <w:jc w:val="both"/>
         <w:rPr>
           <w:rFonts w:ascii="Times New Roman" w:hAnsi="Times New Roman" w:cs="Times New Roman"/>
           <w:sz w:val="24"/>
@@ -3403,7 +5109,7 @@
         </w:rPr>
         <w:t xml:space="preserve">[refer : </w:t>
       </w:r>
-      <w:hyperlink r:id="rId12" w:history="1">
+      <w:hyperlink r:id="rId25" w:history="1">
         <w:r>
           <w:rPr>
             <w:rStyle w:val="Hyperlink"/>
@@ -3427,6 +5133,7 @@
     </w:p>
     <w:p>
       <w:pPr>
+        <w:jc w:val="both"/>
         <w:rPr>
           <w:rFonts w:ascii="Times New Roman" w:hAnsi="Times New Roman" w:cs="Times New Roman"/>
           <w:sz w:val="24"/>
@@ -3485,6 +5192,7 @@
           </w:tcPr>
           <w:p>
             <w:pPr>
+              <w:jc w:val="both"/>
               <w:rPr>
                 <w:rFonts w:ascii="Times New Roman" w:hAnsi="Times New Roman" w:cs="Times New Roman"/>
                 <w:sz w:val="24"/>
@@ -3499,7 +5207,6 @@
                 <w:szCs w:val="24"/>
                 <w:lang w:val="en-US"/>
               </w:rPr>
-              <w:lastRenderedPageBreak/>
               <w:t>Architecture Name</w:t>
             </w:r>
           </w:p>
@@ -3510,6 +5217,7 @@
           </w:tcPr>
           <w:p>
             <w:pPr>
+              <w:jc w:val="both"/>
               <w:rPr>
                 <w:rFonts w:ascii="Times New Roman" w:hAnsi="Times New Roman" w:cs="Times New Roman"/>
                 <w:sz w:val="24"/>
@@ -3534,6 +5242,7 @@
           </w:tcPr>
           <w:p>
             <w:pPr>
+              <w:jc w:val="both"/>
               <w:rPr>
                 <w:rFonts w:ascii="Times New Roman" w:hAnsi="Times New Roman" w:cs="Times New Roman"/>
                 <w:sz w:val="24"/>
@@ -3558,6 +5267,7 @@
           </w:tcPr>
           <w:p>
             <w:pPr>
+              <w:jc w:val="both"/>
               <w:rPr>
                 <w:rFonts w:ascii="Times New Roman" w:hAnsi="Times New Roman" w:cs="Times New Roman"/>
                 <w:sz w:val="24"/>
@@ -3582,6 +5292,7 @@
           </w:tcPr>
           <w:p>
             <w:pPr>
+              <w:jc w:val="both"/>
               <w:rPr>
                 <w:rFonts w:ascii="Times New Roman" w:hAnsi="Times New Roman" w:cs="Times New Roman"/>
                 <w:sz w:val="24"/>
@@ -3608,6 +5319,7 @@
           </w:tcPr>
           <w:p>
             <w:pPr>
+              <w:jc w:val="both"/>
               <w:rPr>
                 <w:rFonts w:ascii="Times New Roman" w:hAnsi="Times New Roman" w:cs="Times New Roman"/>
                 <w:sz w:val="24"/>
@@ -3632,6 +5344,7 @@
           </w:tcPr>
           <w:p>
             <w:pPr>
+              <w:jc w:val="both"/>
               <w:rPr>
                 <w:rFonts w:ascii="Times New Roman" w:hAnsi="Times New Roman" w:cs="Times New Roman"/>
                 <w:sz w:val="24"/>
@@ -3656,6 +5369,7 @@
           </w:tcPr>
           <w:p>
             <w:pPr>
+              <w:jc w:val="both"/>
               <w:rPr>
                 <w:rFonts w:ascii="Times New Roman" w:hAnsi="Times New Roman" w:cs="Times New Roman"/>
                 <w:sz w:val="24"/>
@@ -3680,6 +5394,7 @@
           </w:tcPr>
           <w:p>
             <w:pPr>
+              <w:jc w:val="both"/>
               <w:rPr>
                 <w:rFonts w:ascii="Times New Roman" w:hAnsi="Times New Roman" w:cs="Times New Roman"/>
                 <w:sz w:val="24"/>
@@ -3695,6 +5410,7 @@
           </w:tcPr>
           <w:p>
             <w:pPr>
+              <w:jc w:val="both"/>
               <w:rPr>
                 <w:rFonts w:ascii="Times New Roman" w:hAnsi="Times New Roman" w:cs="Times New Roman"/>
                 <w:sz w:val="24"/>
@@ -3712,6 +5428,7 @@
           </w:tcPr>
           <w:p>
             <w:pPr>
+              <w:jc w:val="both"/>
               <w:rPr>
                 <w:rFonts w:ascii="Times New Roman" w:hAnsi="Times New Roman" w:cs="Times New Roman"/>
                 <w:sz w:val="24"/>
@@ -3727,6 +5444,7 @@
           </w:tcPr>
           <w:p>
             <w:pPr>
+              <w:jc w:val="both"/>
               <w:rPr>
                 <w:rFonts w:ascii="Times New Roman" w:hAnsi="Times New Roman" w:cs="Times New Roman"/>
                 <w:sz w:val="24"/>
@@ -3742,6 +5460,7 @@
           </w:tcPr>
           <w:p>
             <w:pPr>
+              <w:jc w:val="both"/>
               <w:rPr>
                 <w:rFonts w:ascii="Times New Roman" w:hAnsi="Times New Roman" w:cs="Times New Roman"/>
                 <w:sz w:val="24"/>
@@ -3757,6 +5476,7 @@
           </w:tcPr>
           <w:p>
             <w:pPr>
+              <w:jc w:val="both"/>
               <w:rPr>
                 <w:rFonts w:ascii="Times New Roman" w:hAnsi="Times New Roman" w:cs="Times New Roman"/>
                 <w:sz w:val="24"/>
@@ -3772,6 +5492,7 @@
           </w:tcPr>
           <w:p>
             <w:pPr>
+              <w:jc w:val="both"/>
               <w:rPr>
                 <w:rFonts w:ascii="Times New Roman" w:hAnsi="Times New Roman" w:cs="Times New Roman"/>
                 <w:sz w:val="24"/>
@@ -3789,6 +5510,7 @@
           </w:tcPr>
           <w:p>
             <w:pPr>
+              <w:jc w:val="both"/>
               <w:rPr>
                 <w:rFonts w:ascii="Times New Roman" w:hAnsi="Times New Roman" w:cs="Times New Roman"/>
                 <w:sz w:val="24"/>
@@ -3804,6 +5526,7 @@
           </w:tcPr>
           <w:p>
             <w:pPr>
+              <w:jc w:val="both"/>
               <w:rPr>
                 <w:rFonts w:ascii="Times New Roman" w:hAnsi="Times New Roman" w:cs="Times New Roman"/>
                 <w:sz w:val="24"/>
@@ -3819,6 +5542,7 @@
           </w:tcPr>
           <w:p>
             <w:pPr>
+              <w:jc w:val="both"/>
               <w:rPr>
                 <w:rFonts w:ascii="Times New Roman" w:hAnsi="Times New Roman" w:cs="Times New Roman"/>
                 <w:sz w:val="24"/>
@@ -3834,6 +5558,7 @@
           </w:tcPr>
           <w:p>
             <w:pPr>
+              <w:jc w:val="both"/>
               <w:rPr>
                 <w:rFonts w:ascii="Times New Roman" w:hAnsi="Times New Roman" w:cs="Times New Roman"/>
                 <w:sz w:val="24"/>
@@ -3849,6 +5574,7 @@
           </w:tcPr>
           <w:p>
             <w:pPr>
+              <w:jc w:val="both"/>
               <w:rPr>
                 <w:rFonts w:ascii="Times New Roman" w:hAnsi="Times New Roman" w:cs="Times New Roman"/>
                 <w:sz w:val="24"/>
@@ -3866,6 +5592,7 @@
           </w:tcPr>
           <w:p>
             <w:pPr>
+              <w:jc w:val="both"/>
               <w:rPr>
                 <w:rFonts w:ascii="Times New Roman" w:hAnsi="Times New Roman" w:cs="Times New Roman"/>
                 <w:sz w:val="24"/>
@@ -3881,6 +5608,7 @@
           </w:tcPr>
           <w:p>
             <w:pPr>
+              <w:jc w:val="both"/>
               <w:rPr>
                 <w:rFonts w:ascii="Times New Roman" w:hAnsi="Times New Roman" w:cs="Times New Roman"/>
                 <w:sz w:val="24"/>
@@ -3896,6 +5624,7 @@
           </w:tcPr>
           <w:p>
             <w:pPr>
+              <w:jc w:val="both"/>
               <w:rPr>
                 <w:rFonts w:ascii="Times New Roman" w:hAnsi="Times New Roman" w:cs="Times New Roman"/>
                 <w:sz w:val="24"/>
@@ -3911,6 +5640,7 @@
           </w:tcPr>
           <w:p>
             <w:pPr>
+              <w:jc w:val="both"/>
               <w:rPr>
                 <w:rFonts w:ascii="Times New Roman" w:hAnsi="Times New Roman" w:cs="Times New Roman"/>
                 <w:sz w:val="24"/>
@@ -3926,6 +5656,7 @@
           </w:tcPr>
           <w:p>
             <w:pPr>
+              <w:jc w:val="both"/>
               <w:rPr>
                 <w:rFonts w:ascii="Times New Roman" w:hAnsi="Times New Roman" w:cs="Times New Roman"/>
                 <w:sz w:val="24"/>
@@ -3939,16 +5670,18 @@
     </w:tbl>
     <w:p>
       <w:pPr>
-        <w:rPr>
-          <w:rFonts w:ascii="Times New Roman" w:hAnsi="Times New Roman" w:cs="Times New Roman"/>
-          <w:sz w:val="24"/>
-          <w:szCs w:val="24"/>
-          <w:lang w:val="en-US"/>
-        </w:rPr>
-      </w:pPr>
-    </w:p>
-    <w:p>
-      <w:pPr>
+        <w:jc w:val="both"/>
+        <w:rPr>
+          <w:rFonts w:ascii="Times New Roman" w:hAnsi="Times New Roman" w:cs="Times New Roman"/>
+          <w:sz w:val="24"/>
+          <w:szCs w:val="24"/>
+          <w:lang w:val="en-US"/>
+        </w:rPr>
+      </w:pPr>
+    </w:p>
+    <w:p>
+      <w:pPr>
+        <w:jc w:val="both"/>
         <w:rPr>
           <w:rFonts w:ascii="Times New Roman" w:hAnsi="Times New Roman" w:cs="Times New Roman"/>
           <w:sz w:val="24"/>
@@ -3988,6 +5721,7 @@
     </w:p>
     <w:p>
       <w:pPr>
+        <w:jc w:val="both"/>
         <w:rPr>
           <w:rFonts w:ascii="Times New Roman" w:hAnsi="Times New Roman" w:cs="Times New Roman"/>
           <w:sz w:val="24"/>
@@ -4017,7 +5751,10 @@
       <w:proofErr w:type="gramEnd"/>
     </w:p>
     <w:p>
-      <w:hyperlink r:id="rId13" w:tgtFrame="_blank" w:history="1">
+      <w:pPr>
+        <w:jc w:val="both"/>
+      </w:pPr>
+      <w:hyperlink r:id="rId26" w:tgtFrame="_blank" w:history="1">
         <w:r>
           <w:rPr>
             <w:rStyle w:val="Hyperlink"/>
@@ -4053,12 +5790,16 @@
       </w:r>
     </w:p>
     <w:p>
+      <w:pPr>
+        <w:jc w:val="both"/>
+      </w:pPr>
       <w:r>
         <w:t>[Provide your inference for 10-rule]</w:t>
       </w:r>
     </w:p>
     <w:p>
       <w:pPr>
+        <w:jc w:val="both"/>
         <w:rPr>
           <w:rFonts w:ascii="Times New Roman" w:hAnsi="Times New Roman" w:cs="Times New Roman"/>
           <w:b/>
@@ -4098,6 +5839,7 @@
           <w:ilvl w:val="0"/>
           <w:numId w:val="1"/>
         </w:numPr>
+        <w:jc w:val="both"/>
         <w:rPr>
           <w:rFonts w:ascii="Times New Roman" w:hAnsi="Times New Roman" w:cs="Times New Roman"/>
           <w:sz w:val="24"/>
@@ -4122,6 +5864,7 @@
           <w:ilvl w:val="0"/>
           <w:numId w:val="1"/>
         </w:numPr>
+        <w:jc w:val="both"/>
         <w:rPr>
           <w:rFonts w:ascii="Times New Roman" w:hAnsi="Times New Roman" w:cs="Times New Roman"/>
           <w:sz w:val="24"/>
@@ -4241,6 +5984,119 @@
     </w:lvl>
   </w:abstractNum>
   <w:abstractNum w:abstractNumId="1" w15:restartNumberingAfterBreak="0">
+    <w:nsid w:val="2E5A000F"/>
+    <w:multiLevelType w:val="hybridMultilevel"/>
+    <w:tmpl w:val="366C2D32"/>
+    <w:lvl w:ilvl="0" w:tplc="40090001">
+      <w:start w:val="1"/>
+      <w:numFmt w:val="bullet"/>
+      <w:lvlText w:val=""/>
+      <w:lvlJc w:val="left"/>
+      <w:pPr>
+        <w:ind w:left="720" w:hanging="360"/>
+      </w:pPr>
+      <w:rPr>
+        <w:rFonts w:ascii="Symbol" w:hAnsi="Symbol" w:hint="default"/>
+      </w:rPr>
+    </w:lvl>
+    <w:lvl w:ilvl="1" w:tplc="40090003" w:tentative="1">
+      <w:start w:val="1"/>
+      <w:numFmt w:val="bullet"/>
+      <w:lvlText w:val="o"/>
+      <w:lvlJc w:val="left"/>
+      <w:pPr>
+        <w:ind w:left="1440" w:hanging="360"/>
+      </w:pPr>
+      <w:rPr>
+        <w:rFonts w:ascii="Courier New" w:hAnsi="Courier New" w:cs="Courier New" w:hint="default"/>
+      </w:rPr>
+    </w:lvl>
+    <w:lvl w:ilvl="2" w:tplc="40090005" w:tentative="1">
+      <w:start w:val="1"/>
+      <w:numFmt w:val="bullet"/>
+      <w:lvlText w:val=""/>
+      <w:lvlJc w:val="left"/>
+      <w:pPr>
+        <w:ind w:left="2160" w:hanging="360"/>
+      </w:pPr>
+      <w:rPr>
+        <w:rFonts w:ascii="Wingdings" w:hAnsi="Wingdings" w:hint="default"/>
+      </w:rPr>
+    </w:lvl>
+    <w:lvl w:ilvl="3" w:tplc="40090001" w:tentative="1">
+      <w:start w:val="1"/>
+      <w:numFmt w:val="bullet"/>
+      <w:lvlText w:val=""/>
+      <w:lvlJc w:val="left"/>
+      <w:pPr>
+        <w:ind w:left="2880" w:hanging="360"/>
+      </w:pPr>
+      <w:rPr>
+        <w:rFonts w:ascii="Symbol" w:hAnsi="Symbol" w:hint="default"/>
+      </w:rPr>
+    </w:lvl>
+    <w:lvl w:ilvl="4" w:tplc="40090003" w:tentative="1">
+      <w:start w:val="1"/>
+      <w:numFmt w:val="bullet"/>
+      <w:lvlText w:val="o"/>
+      <w:lvlJc w:val="left"/>
+      <w:pPr>
+        <w:ind w:left="3600" w:hanging="360"/>
+      </w:pPr>
+      <w:rPr>
+        <w:rFonts w:ascii="Courier New" w:hAnsi="Courier New" w:cs="Courier New" w:hint="default"/>
+      </w:rPr>
+    </w:lvl>
+    <w:lvl w:ilvl="5" w:tplc="40090005" w:tentative="1">
+      <w:start w:val="1"/>
+      <w:numFmt w:val="bullet"/>
+      <w:lvlText w:val=""/>
+      <w:lvlJc w:val="left"/>
+      <w:pPr>
+        <w:ind w:left="4320" w:hanging="360"/>
+      </w:pPr>
+      <w:rPr>
+        <w:rFonts w:ascii="Wingdings" w:hAnsi="Wingdings" w:hint="default"/>
+      </w:rPr>
+    </w:lvl>
+    <w:lvl w:ilvl="6" w:tplc="40090001" w:tentative="1">
+      <w:start w:val="1"/>
+      <w:numFmt w:val="bullet"/>
+      <w:lvlText w:val=""/>
+      <w:lvlJc w:val="left"/>
+      <w:pPr>
+        <w:ind w:left="5040" w:hanging="360"/>
+      </w:pPr>
+      <w:rPr>
+        <w:rFonts w:ascii="Symbol" w:hAnsi="Symbol" w:hint="default"/>
+      </w:rPr>
+    </w:lvl>
+    <w:lvl w:ilvl="7" w:tplc="40090003" w:tentative="1">
+      <w:start w:val="1"/>
+      <w:numFmt w:val="bullet"/>
+      <w:lvlText w:val="o"/>
+      <w:lvlJc w:val="left"/>
+      <w:pPr>
+        <w:ind w:left="5760" w:hanging="360"/>
+      </w:pPr>
+      <w:rPr>
+        <w:rFonts w:ascii="Courier New" w:hAnsi="Courier New" w:cs="Courier New" w:hint="default"/>
+      </w:rPr>
+    </w:lvl>
+    <w:lvl w:ilvl="8" w:tplc="40090005" w:tentative="1">
+      <w:start w:val="1"/>
+      <w:numFmt w:val="bullet"/>
+      <w:lvlText w:val=""/>
+      <w:lvlJc w:val="left"/>
+      <w:pPr>
+        <w:ind w:left="6480" w:hanging="360"/>
+      </w:pPr>
+      <w:rPr>
+        <w:rFonts w:ascii="Wingdings" w:hAnsi="Wingdings" w:hint="default"/>
+      </w:rPr>
+    </w:lvl>
+  </w:abstractNum>
+  <w:abstractNum w:abstractNumId="2" w15:restartNumberingAfterBreak="0">
     <w:nsid w:val="49C72975"/>
     <w:multiLevelType w:val="hybridMultilevel"/>
     <w:tmpl w:val="84CA9D20"/>
@@ -4329,11 +6185,130 @@
       </w:pPr>
     </w:lvl>
   </w:abstractNum>
+  <w:abstractNum w:abstractNumId="3" w15:restartNumberingAfterBreak="0">
+    <w:nsid w:val="66C73E5E"/>
+    <w:multiLevelType w:val="hybridMultilevel"/>
+    <w:tmpl w:val="9B9E7CC2"/>
+    <w:lvl w:ilvl="0" w:tplc="40090001">
+      <w:start w:val="1"/>
+      <w:numFmt w:val="bullet"/>
+      <w:lvlText w:val=""/>
+      <w:lvlJc w:val="left"/>
+      <w:pPr>
+        <w:ind w:left="720" w:hanging="360"/>
+      </w:pPr>
+      <w:rPr>
+        <w:rFonts w:ascii="Symbol" w:hAnsi="Symbol" w:hint="default"/>
+      </w:rPr>
+    </w:lvl>
+    <w:lvl w:ilvl="1" w:tplc="40090003" w:tentative="1">
+      <w:start w:val="1"/>
+      <w:numFmt w:val="bullet"/>
+      <w:lvlText w:val="o"/>
+      <w:lvlJc w:val="left"/>
+      <w:pPr>
+        <w:ind w:left="1440" w:hanging="360"/>
+      </w:pPr>
+      <w:rPr>
+        <w:rFonts w:ascii="Courier New" w:hAnsi="Courier New" w:cs="Courier New" w:hint="default"/>
+      </w:rPr>
+    </w:lvl>
+    <w:lvl w:ilvl="2" w:tplc="40090005" w:tentative="1">
+      <w:start w:val="1"/>
+      <w:numFmt w:val="bullet"/>
+      <w:lvlText w:val=""/>
+      <w:lvlJc w:val="left"/>
+      <w:pPr>
+        <w:ind w:left="2160" w:hanging="360"/>
+      </w:pPr>
+      <w:rPr>
+        <w:rFonts w:ascii="Wingdings" w:hAnsi="Wingdings" w:hint="default"/>
+      </w:rPr>
+    </w:lvl>
+    <w:lvl w:ilvl="3" w:tplc="40090001" w:tentative="1">
+      <w:start w:val="1"/>
+      <w:numFmt w:val="bullet"/>
+      <w:lvlText w:val=""/>
+      <w:lvlJc w:val="left"/>
+      <w:pPr>
+        <w:ind w:left="2880" w:hanging="360"/>
+      </w:pPr>
+      <w:rPr>
+        <w:rFonts w:ascii="Symbol" w:hAnsi="Symbol" w:hint="default"/>
+      </w:rPr>
+    </w:lvl>
+    <w:lvl w:ilvl="4" w:tplc="40090003" w:tentative="1">
+      <w:start w:val="1"/>
+      <w:numFmt w:val="bullet"/>
+      <w:lvlText w:val="o"/>
+      <w:lvlJc w:val="left"/>
+      <w:pPr>
+        <w:ind w:left="3600" w:hanging="360"/>
+      </w:pPr>
+      <w:rPr>
+        <w:rFonts w:ascii="Courier New" w:hAnsi="Courier New" w:cs="Courier New" w:hint="default"/>
+      </w:rPr>
+    </w:lvl>
+    <w:lvl w:ilvl="5" w:tplc="40090005" w:tentative="1">
+      <w:start w:val="1"/>
+      <w:numFmt w:val="bullet"/>
+      <w:lvlText w:val=""/>
+      <w:lvlJc w:val="left"/>
+      <w:pPr>
+        <w:ind w:left="4320" w:hanging="360"/>
+      </w:pPr>
+      <w:rPr>
+        <w:rFonts w:ascii="Wingdings" w:hAnsi="Wingdings" w:hint="default"/>
+      </w:rPr>
+    </w:lvl>
+    <w:lvl w:ilvl="6" w:tplc="40090001" w:tentative="1">
+      <w:start w:val="1"/>
+      <w:numFmt w:val="bullet"/>
+      <w:lvlText w:val=""/>
+      <w:lvlJc w:val="left"/>
+      <w:pPr>
+        <w:ind w:left="5040" w:hanging="360"/>
+      </w:pPr>
+      <w:rPr>
+        <w:rFonts w:ascii="Symbol" w:hAnsi="Symbol" w:hint="default"/>
+      </w:rPr>
+    </w:lvl>
+    <w:lvl w:ilvl="7" w:tplc="40090003" w:tentative="1">
+      <w:start w:val="1"/>
+      <w:numFmt w:val="bullet"/>
+      <w:lvlText w:val="o"/>
+      <w:lvlJc w:val="left"/>
+      <w:pPr>
+        <w:ind w:left="5760" w:hanging="360"/>
+      </w:pPr>
+      <w:rPr>
+        <w:rFonts w:ascii="Courier New" w:hAnsi="Courier New" w:cs="Courier New" w:hint="default"/>
+      </w:rPr>
+    </w:lvl>
+    <w:lvl w:ilvl="8" w:tplc="40090005" w:tentative="1">
+      <w:start w:val="1"/>
+      <w:numFmt w:val="bullet"/>
+      <w:lvlText w:val=""/>
+      <w:lvlJc w:val="left"/>
+      <w:pPr>
+        <w:ind w:left="6480" w:hanging="360"/>
+      </w:pPr>
+      <w:rPr>
+        <w:rFonts w:ascii="Wingdings" w:hAnsi="Wingdings" w:hint="default"/>
+      </w:rPr>
+    </w:lvl>
+  </w:abstractNum>
   <w:num w:numId="1">
     <w:abstractNumId w:val="0"/>
   </w:num>
   <w:num w:numId="2">
+    <w:abstractNumId w:val="2"/>
+  </w:num>
+  <w:num w:numId="3">
     <w:abstractNumId w:val="1"/>
+  </w:num>
+  <w:num w:numId="4">
+    <w:abstractNumId w:val="3"/>
   </w:num>
 </w:numbering>
 </file>

</xml_diff>